<commit_message>
removed manual added tags.
</commit_message>
<xml_diff>
--- a/Doc.docx
+++ b/Doc.docx
@@ -16999,6 +16999,919 @@
         <w:lastRenderedPageBreak/>
         <w:t xml:space="preserve">The good thing about this approach is that, we can write things directly in JavaScript. </w:t>
       </w:r>
+    </w:p>
+    <w:p>
+      <w:pPr>
+        <w:rPr>
+          <w:rFonts w:ascii="Segoe UI" w:hAnsi="Segoe UI" w:cs="Segoe UI"/>
+        </w:rPr>
+      </w:pPr>
+    </w:p>
+    <w:p>
+      <w:pPr>
+        <w:rPr>
+          <w:rFonts w:ascii="Segoe UI" w:hAnsi="Segoe UI" w:cs="Segoe UI"/>
+        </w:rPr>
+      </w:pPr>
+    </w:p>
+    <w:p>
+      <w:pPr>
+        <w:rPr>
+          <w:rFonts w:ascii="Segoe UI" w:hAnsi="Segoe UI" w:cs="Segoe UI"/>
+        </w:rPr>
+      </w:pPr>
+      <w:r>
+        <w:rPr>
+          <w:rFonts w:ascii="Segoe UI" w:hAnsi="Segoe UI" w:cs="Segoe UI"/>
+        </w:rPr>
+        <w:t xml:space="preserve">Using map() to output lists, hence removed the manual typing of 3 </w:t>
+      </w:r>
+      <w:r>
+        <w:rPr>
+          <w:rFonts w:ascii="Courier New" w:hAnsi="Courier New" w:cs="Courier New"/>
+        </w:rPr>
+        <w:t>&lt;P</w:t>
+      </w:r>
+      <w:r>
+        <w:rPr>
+          <w:rFonts w:ascii="Courier New" w:hAnsi="Courier New" w:cs="Courier New"/>
+        </w:rPr>
+        <w:t>erson&gt;</w:t>
+      </w:r>
+      <w:r>
+        <w:rPr>
+          <w:rFonts w:ascii="Segoe UI" w:hAnsi="Segoe UI" w:cs="Segoe UI"/>
+        </w:rPr>
+        <w:t xml:space="preserve"> tags:</w:t>
+      </w:r>
+    </w:p>
+    <w:p>
+      <w:pPr>
+        <w:shd w:val="clear" w:color="auto" w:fill="1E1E1E"/>
+        <w:spacing w:after="0" w:line="190" w:lineRule="atLeast"/>
+        <w:rPr>
+          <w:rFonts w:ascii="Consolas" w:eastAsia="Times New Roman" w:hAnsi="Consolas" w:cs="Times New Roman"/>
+          <w:color w:val="D4D4D4"/>
+          <w:sz w:val="14"/>
+          <w:szCs w:val="14"/>
+        </w:rPr>
+      </w:pPr>
+      <w:r>
+        <w:rPr>
+          <w:rFonts w:ascii="Consolas" w:eastAsia="Times New Roman" w:hAnsi="Consolas" w:cs="Times New Roman"/>
+          <w:color w:val="569CD6"/>
+          <w:sz w:val="14"/>
+          <w:szCs w:val="14"/>
+        </w:rPr>
+        <w:t>let</w:t>
+      </w:r>
+      <w:r>
+        <w:rPr>
+          <w:rFonts w:ascii="Consolas" w:eastAsia="Times New Roman" w:hAnsi="Consolas" w:cs="Times New Roman"/>
+          <w:color w:val="D4D4D4"/>
+          <w:sz w:val="14"/>
+          <w:szCs w:val="14"/>
+        </w:rPr>
+        <w:t> </w:t>
+      </w:r>
+      <w:r>
+        <w:rPr>
+          <w:rFonts w:ascii="Consolas" w:eastAsia="Times New Roman" w:hAnsi="Consolas" w:cs="Times New Roman"/>
+          <w:color w:val="9CDCFE"/>
+          <w:sz w:val="14"/>
+          <w:szCs w:val="14"/>
+        </w:rPr>
+        <w:t>contnt</w:t>
+      </w:r>
+      <w:r>
+        <w:rPr>
+          <w:rFonts w:ascii="Consolas" w:eastAsia="Times New Roman" w:hAnsi="Consolas" w:cs="Times New Roman"/>
+          <w:color w:val="D4D4D4"/>
+          <w:sz w:val="14"/>
+          <w:szCs w:val="14"/>
+        </w:rPr>
+        <w:t> = </w:t>
+      </w:r>
+      <w:r>
+        <w:rPr>
+          <w:rFonts w:ascii="Consolas" w:eastAsia="Times New Roman" w:hAnsi="Consolas" w:cs="Times New Roman"/>
+          <w:color w:val="569CD6"/>
+          <w:sz w:val="14"/>
+          <w:szCs w:val="14"/>
+        </w:rPr>
+        <w:t>null</w:t>
+      </w:r>
+      <w:r>
+        <w:rPr>
+          <w:rFonts w:ascii="Consolas" w:eastAsia="Times New Roman" w:hAnsi="Consolas" w:cs="Times New Roman"/>
+          <w:color w:val="D4D4D4"/>
+          <w:sz w:val="14"/>
+          <w:szCs w:val="14"/>
+        </w:rPr>
+        <w:t>;</w:t>
+      </w:r>
+    </w:p>
+    <w:p>
+      <w:pPr>
+        <w:shd w:val="clear" w:color="auto" w:fill="1E1E1E"/>
+        <w:spacing w:after="0" w:line="190" w:lineRule="atLeast"/>
+        <w:rPr>
+          <w:rFonts w:ascii="Consolas" w:eastAsia="Times New Roman" w:hAnsi="Consolas" w:cs="Times New Roman"/>
+          <w:color w:val="D4D4D4"/>
+          <w:sz w:val="14"/>
+          <w:szCs w:val="14"/>
+        </w:rPr>
+      </w:pPr>
+      <w:r>
+        <w:rPr>
+          <w:rFonts w:ascii="Consolas" w:eastAsia="Times New Roman" w:hAnsi="Consolas" w:cs="Times New Roman"/>
+          <w:color w:val="D4D4D4"/>
+          <w:sz w:val="14"/>
+          <w:szCs w:val="14"/>
+        </w:rPr>
+        <w:t>        </w:t>
+      </w:r>
+      <w:r>
+        <w:rPr>
+          <w:rFonts w:ascii="Consolas" w:eastAsia="Times New Roman" w:hAnsi="Consolas" w:cs="Times New Roman"/>
+          <w:color w:val="C586C0"/>
+          <w:sz w:val="14"/>
+          <w:szCs w:val="14"/>
+        </w:rPr>
+        <w:t>if</w:t>
+      </w:r>
+      <w:r>
+        <w:rPr>
+          <w:rFonts w:ascii="Consolas" w:eastAsia="Times New Roman" w:hAnsi="Consolas" w:cs="Times New Roman"/>
+          <w:color w:val="D4D4D4"/>
+          <w:sz w:val="14"/>
+          <w:szCs w:val="14"/>
+        </w:rPr>
+        <w:t>(</w:t>
+      </w:r>
+      <w:r>
+        <w:rPr>
+          <w:rFonts w:ascii="Consolas" w:eastAsia="Times New Roman" w:hAnsi="Consolas" w:cs="Times New Roman"/>
+          <w:color w:val="569CD6"/>
+          <w:sz w:val="14"/>
+          <w:szCs w:val="14"/>
+        </w:rPr>
+        <w:t>this</w:t>
+      </w:r>
+      <w:r>
+        <w:rPr>
+          <w:rFonts w:ascii="Consolas" w:eastAsia="Times New Roman" w:hAnsi="Consolas" w:cs="Times New Roman"/>
+          <w:color w:val="D4D4D4"/>
+          <w:sz w:val="14"/>
+          <w:szCs w:val="14"/>
+        </w:rPr>
+        <w:t>.</w:t>
+      </w:r>
+      <w:r>
+        <w:rPr>
+          <w:rFonts w:ascii="Consolas" w:eastAsia="Times New Roman" w:hAnsi="Consolas" w:cs="Times New Roman"/>
+          <w:color w:val="9CDCFE"/>
+          <w:sz w:val="14"/>
+          <w:szCs w:val="14"/>
+        </w:rPr>
+        <w:t>state</w:t>
+      </w:r>
+      <w:r>
+        <w:rPr>
+          <w:rFonts w:ascii="Consolas" w:eastAsia="Times New Roman" w:hAnsi="Consolas" w:cs="Times New Roman"/>
+          <w:color w:val="D4D4D4"/>
+          <w:sz w:val="14"/>
+          <w:szCs w:val="14"/>
+        </w:rPr>
+        <w:t>.</w:t>
+      </w:r>
+      <w:r>
+        <w:rPr>
+          <w:rFonts w:ascii="Consolas" w:eastAsia="Times New Roman" w:hAnsi="Consolas" w:cs="Times New Roman"/>
+          <w:color w:val="9CDCFE"/>
+          <w:sz w:val="14"/>
+          <w:szCs w:val="14"/>
+        </w:rPr>
+        <w:t>showPersons</w:t>
+      </w:r>
+      <w:r>
+        <w:rPr>
+          <w:rFonts w:ascii="Consolas" w:eastAsia="Times New Roman" w:hAnsi="Consolas" w:cs="Times New Roman"/>
+          <w:color w:val="D4D4D4"/>
+          <w:sz w:val="14"/>
+          <w:szCs w:val="14"/>
+        </w:rPr>
+        <w:t>)</w:t>
+      </w:r>
+    </w:p>
+    <w:p>
+      <w:pPr>
+        <w:shd w:val="clear" w:color="auto" w:fill="1E1E1E"/>
+        <w:spacing w:after="0" w:line="190" w:lineRule="atLeast"/>
+        <w:rPr>
+          <w:rFonts w:ascii="Consolas" w:eastAsia="Times New Roman" w:hAnsi="Consolas" w:cs="Times New Roman"/>
+          <w:color w:val="D4D4D4"/>
+          <w:sz w:val="14"/>
+          <w:szCs w:val="14"/>
+        </w:rPr>
+      </w:pPr>
+      <w:r>
+        <w:rPr>
+          <w:rFonts w:ascii="Consolas" w:eastAsia="Times New Roman" w:hAnsi="Consolas" w:cs="Times New Roman"/>
+          <w:color w:val="D4D4D4"/>
+          <w:sz w:val="14"/>
+          <w:szCs w:val="14"/>
+        </w:rPr>
+        <w:t>        {</w:t>
+      </w:r>
+    </w:p>
+    <w:p>
+      <w:pPr>
+        <w:shd w:val="clear" w:color="auto" w:fill="1E1E1E"/>
+        <w:spacing w:after="0" w:line="190" w:lineRule="atLeast"/>
+        <w:rPr>
+          <w:rFonts w:ascii="Consolas" w:eastAsia="Times New Roman" w:hAnsi="Consolas" w:cs="Times New Roman"/>
+          <w:color w:val="D4D4D4"/>
+          <w:sz w:val="14"/>
+          <w:szCs w:val="14"/>
+        </w:rPr>
+      </w:pPr>
+      <w:r>
+        <w:rPr>
+          <w:rFonts w:ascii="Consolas" w:eastAsia="Times New Roman" w:hAnsi="Consolas" w:cs="Times New Roman"/>
+          <w:color w:val="D4D4D4"/>
+          <w:sz w:val="14"/>
+          <w:szCs w:val="14"/>
+        </w:rPr>
+        <w:t>          </w:t>
+      </w:r>
+      <w:r>
+        <w:rPr>
+          <w:rFonts w:ascii="Consolas" w:eastAsia="Times New Roman" w:hAnsi="Consolas" w:cs="Times New Roman"/>
+          <w:color w:val="DCDCAA"/>
+          <w:sz w:val="14"/>
+          <w:szCs w:val="14"/>
+        </w:rPr>
+        <w:t>contnt</w:t>
+      </w:r>
+      <w:r>
+        <w:rPr>
+          <w:rFonts w:ascii="Consolas" w:eastAsia="Times New Roman" w:hAnsi="Consolas" w:cs="Times New Roman"/>
+          <w:color w:val="D4D4D4"/>
+          <w:sz w:val="14"/>
+          <w:szCs w:val="14"/>
+        </w:rPr>
+        <w:t> = (</w:t>
+      </w:r>
+    </w:p>
+    <w:p>
+      <w:pPr>
+        <w:shd w:val="clear" w:color="auto" w:fill="1E1E1E"/>
+        <w:spacing w:after="0" w:line="190" w:lineRule="atLeast"/>
+        <w:rPr>
+          <w:rFonts w:ascii="Consolas" w:eastAsia="Times New Roman" w:hAnsi="Consolas" w:cs="Times New Roman"/>
+          <w:color w:val="D4D4D4"/>
+          <w:sz w:val="14"/>
+          <w:szCs w:val="14"/>
+        </w:rPr>
+      </w:pPr>
+      <w:r>
+        <w:rPr>
+          <w:rFonts w:ascii="Consolas" w:eastAsia="Times New Roman" w:hAnsi="Consolas" w:cs="Times New Roman"/>
+          <w:color w:val="D4D4D4"/>
+          <w:sz w:val="14"/>
+          <w:szCs w:val="14"/>
+        </w:rPr>
+        <w:t>            </w:t>
+      </w:r>
+      <w:r>
+        <w:rPr>
+          <w:rFonts w:ascii="Consolas" w:eastAsia="Times New Roman" w:hAnsi="Consolas" w:cs="Times New Roman"/>
+          <w:color w:val="808080"/>
+          <w:sz w:val="14"/>
+          <w:szCs w:val="14"/>
+        </w:rPr>
+        <w:t>&lt;</w:t>
+      </w:r>
+      <w:r>
+        <w:rPr>
+          <w:rFonts w:ascii="Consolas" w:eastAsia="Times New Roman" w:hAnsi="Consolas" w:cs="Times New Roman"/>
+          <w:color w:val="569CD6"/>
+          <w:sz w:val="14"/>
+          <w:szCs w:val="14"/>
+        </w:rPr>
+        <w:t>div</w:t>
+      </w:r>
+      <w:r>
+        <w:rPr>
+          <w:rFonts w:ascii="Consolas" w:eastAsia="Times New Roman" w:hAnsi="Consolas" w:cs="Times New Roman"/>
+          <w:color w:val="D4D4D4"/>
+          <w:sz w:val="14"/>
+          <w:szCs w:val="14"/>
+        </w:rPr>
+        <w:t> </w:t>
+      </w:r>
+      <w:r>
+        <w:rPr>
+          <w:rFonts w:ascii="Consolas" w:eastAsia="Times New Roman" w:hAnsi="Consolas" w:cs="Times New Roman"/>
+          <w:color w:val="808080"/>
+          <w:sz w:val="14"/>
+          <w:szCs w:val="14"/>
+        </w:rPr>
+        <w:t>&gt;</w:t>
+      </w:r>
+    </w:p>
+    <w:p>
+      <w:pPr>
+        <w:shd w:val="clear" w:color="auto" w:fill="1E1E1E"/>
+        <w:spacing w:after="0" w:line="190" w:lineRule="atLeast"/>
+        <w:rPr>
+          <w:rFonts w:ascii="Consolas" w:eastAsia="Times New Roman" w:hAnsi="Consolas" w:cs="Times New Roman"/>
+          <w:color w:val="D4D4D4"/>
+          <w:sz w:val="14"/>
+          <w:szCs w:val="14"/>
+        </w:rPr>
+      </w:pPr>
+      <w:r>
+        <w:rPr>
+          <w:rFonts w:ascii="Consolas" w:eastAsia="Times New Roman" w:hAnsi="Consolas" w:cs="Times New Roman"/>
+          <w:color w:val="D4D4D4"/>
+          <w:sz w:val="14"/>
+          <w:szCs w:val="14"/>
+        </w:rPr>
+        <w:t>              </w:t>
+      </w:r>
+      <w:r>
+        <w:rPr>
+          <w:rFonts w:ascii="Consolas" w:eastAsia="Times New Roman" w:hAnsi="Consolas" w:cs="Times New Roman"/>
+          <w:color w:val="569CD6"/>
+          <w:sz w:val="14"/>
+          <w:szCs w:val="14"/>
+        </w:rPr>
+        <w:t>{this</w:t>
+      </w:r>
+      <w:r>
+        <w:rPr>
+          <w:rFonts w:ascii="Consolas" w:eastAsia="Times New Roman" w:hAnsi="Consolas" w:cs="Times New Roman"/>
+          <w:color w:val="D4D4D4"/>
+          <w:sz w:val="14"/>
+          <w:szCs w:val="14"/>
+        </w:rPr>
+        <w:t>.</w:t>
+      </w:r>
+      <w:r>
+        <w:rPr>
+          <w:rFonts w:ascii="Consolas" w:eastAsia="Times New Roman" w:hAnsi="Consolas" w:cs="Times New Roman"/>
+          <w:color w:val="9CDCFE"/>
+          <w:sz w:val="14"/>
+          <w:szCs w:val="14"/>
+        </w:rPr>
+        <w:t>state</w:t>
+      </w:r>
+      <w:r>
+        <w:rPr>
+          <w:rFonts w:ascii="Consolas" w:eastAsia="Times New Roman" w:hAnsi="Consolas" w:cs="Times New Roman"/>
+          <w:color w:val="D4D4D4"/>
+          <w:sz w:val="14"/>
+          <w:szCs w:val="14"/>
+        </w:rPr>
+        <w:t>.</w:t>
+      </w:r>
+      <w:r>
+        <w:rPr>
+          <w:rFonts w:ascii="Consolas" w:eastAsia="Times New Roman" w:hAnsi="Consolas" w:cs="Times New Roman"/>
+          <w:color w:val="9CDCFE"/>
+          <w:sz w:val="14"/>
+          <w:szCs w:val="14"/>
+        </w:rPr>
+        <w:t>persons</w:t>
+      </w:r>
+      <w:r>
+        <w:rPr>
+          <w:rFonts w:ascii="Consolas" w:eastAsia="Times New Roman" w:hAnsi="Consolas" w:cs="Times New Roman"/>
+          <w:color w:val="D4D4D4"/>
+          <w:sz w:val="14"/>
+          <w:szCs w:val="14"/>
+        </w:rPr>
+        <w:t>.</w:t>
+      </w:r>
+      <w:r>
+        <w:rPr>
+          <w:rFonts w:ascii="Consolas" w:eastAsia="Times New Roman" w:hAnsi="Consolas" w:cs="Times New Roman"/>
+          <w:color w:val="DCDCAA"/>
+          <w:sz w:val="14"/>
+          <w:szCs w:val="14"/>
+        </w:rPr>
+        <w:t>map</w:t>
+      </w:r>
+      <w:r>
+        <w:rPr>
+          <w:rFonts w:ascii="Consolas" w:eastAsia="Times New Roman" w:hAnsi="Consolas" w:cs="Times New Roman"/>
+          <w:color w:val="D4D4D4"/>
+          <w:sz w:val="14"/>
+          <w:szCs w:val="14"/>
+        </w:rPr>
+        <w:t>(</w:t>
+      </w:r>
+      <w:r>
+        <w:rPr>
+          <w:rFonts w:ascii="Consolas" w:eastAsia="Times New Roman" w:hAnsi="Consolas" w:cs="Times New Roman"/>
+          <w:color w:val="9CDCFE"/>
+          <w:sz w:val="14"/>
+          <w:szCs w:val="14"/>
+        </w:rPr>
+        <w:t>ppl</w:t>
+      </w:r>
+      <w:r>
+        <w:rPr>
+          <w:rFonts w:ascii="Consolas" w:eastAsia="Times New Roman" w:hAnsi="Consolas" w:cs="Times New Roman"/>
+          <w:color w:val="569CD6"/>
+          <w:sz w:val="14"/>
+          <w:szCs w:val="14"/>
+        </w:rPr>
+        <w:t>=&gt;</w:t>
+      </w:r>
+      <w:r>
+        <w:rPr>
+          <w:rFonts w:ascii="Consolas" w:eastAsia="Times New Roman" w:hAnsi="Consolas" w:cs="Times New Roman"/>
+          <w:color w:val="D4D4D4"/>
+          <w:sz w:val="14"/>
+          <w:szCs w:val="14"/>
+        </w:rPr>
+        <w:t>{</w:t>
+      </w:r>
+    </w:p>
+    <w:p>
+      <w:pPr>
+        <w:shd w:val="clear" w:color="auto" w:fill="1E1E1E"/>
+        <w:spacing w:after="0" w:line="190" w:lineRule="atLeast"/>
+        <w:rPr>
+          <w:rFonts w:ascii="Consolas" w:eastAsia="Times New Roman" w:hAnsi="Consolas" w:cs="Times New Roman"/>
+          <w:color w:val="D4D4D4"/>
+          <w:sz w:val="14"/>
+          <w:szCs w:val="14"/>
+        </w:rPr>
+      </w:pPr>
+      <w:r>
+        <w:rPr>
+          <w:rFonts w:ascii="Consolas" w:eastAsia="Times New Roman" w:hAnsi="Consolas" w:cs="Times New Roman"/>
+          <w:color w:val="D4D4D4"/>
+          <w:sz w:val="14"/>
+          <w:szCs w:val="14"/>
+        </w:rPr>
+        <w:t>                </w:t>
+      </w:r>
+      <w:r>
+        <w:rPr>
+          <w:rFonts w:ascii="Consolas" w:eastAsia="Times New Roman" w:hAnsi="Consolas" w:cs="Times New Roman"/>
+          <w:color w:val="C586C0"/>
+          <w:sz w:val="14"/>
+          <w:szCs w:val="14"/>
+        </w:rPr>
+        <w:t>return</w:t>
+      </w:r>
+      <w:r>
+        <w:rPr>
+          <w:rFonts w:ascii="Consolas" w:eastAsia="Times New Roman" w:hAnsi="Consolas" w:cs="Times New Roman"/>
+          <w:color w:val="D4D4D4"/>
+          <w:sz w:val="14"/>
+          <w:szCs w:val="14"/>
+        </w:rPr>
+        <w:t> </w:t>
+      </w:r>
+      <w:r>
+        <w:rPr>
+          <w:rFonts w:ascii="Consolas" w:eastAsia="Times New Roman" w:hAnsi="Consolas" w:cs="Times New Roman"/>
+          <w:color w:val="808080"/>
+          <w:sz w:val="14"/>
+          <w:szCs w:val="14"/>
+        </w:rPr>
+        <w:t>&lt;</w:t>
+      </w:r>
+      <w:r>
+        <w:rPr>
+          <w:rFonts w:ascii="Consolas" w:eastAsia="Times New Roman" w:hAnsi="Consolas" w:cs="Times New Roman"/>
+          <w:color w:val="4EC9B0"/>
+          <w:sz w:val="14"/>
+          <w:szCs w:val="14"/>
+        </w:rPr>
+        <w:t>Person</w:t>
+      </w:r>
+      <w:r>
+        <w:rPr>
+          <w:rFonts w:ascii="Consolas" w:eastAsia="Times New Roman" w:hAnsi="Consolas" w:cs="Times New Roman"/>
+          <w:color w:val="D4D4D4"/>
+          <w:sz w:val="14"/>
+          <w:szCs w:val="14"/>
+        </w:rPr>
+        <w:t> </w:t>
+      </w:r>
+      <w:r>
+        <w:rPr>
+          <w:rFonts w:ascii="Consolas" w:eastAsia="Times New Roman" w:hAnsi="Consolas" w:cs="Times New Roman"/>
+          <w:color w:val="9CDCFE"/>
+          <w:sz w:val="14"/>
+          <w:szCs w:val="14"/>
+        </w:rPr>
+        <w:t>name</w:t>
+      </w:r>
+      <w:r>
+        <w:rPr>
+          <w:rFonts w:ascii="Consolas" w:eastAsia="Times New Roman" w:hAnsi="Consolas" w:cs="Times New Roman"/>
+          <w:color w:val="D4D4D4"/>
+          <w:sz w:val="14"/>
+          <w:szCs w:val="14"/>
+        </w:rPr>
+        <w:t>=</w:t>
+      </w:r>
+      <w:r>
+        <w:rPr>
+          <w:rFonts w:ascii="Consolas" w:eastAsia="Times New Roman" w:hAnsi="Consolas" w:cs="Times New Roman"/>
+          <w:color w:val="569CD6"/>
+          <w:sz w:val="14"/>
+          <w:szCs w:val="14"/>
+        </w:rPr>
+        <w:t>{</w:t>
+      </w:r>
+      <w:r>
+        <w:rPr>
+          <w:rFonts w:ascii="Consolas" w:eastAsia="Times New Roman" w:hAnsi="Consolas" w:cs="Times New Roman"/>
+          <w:color w:val="9CDCFE"/>
+          <w:sz w:val="14"/>
+          <w:szCs w:val="14"/>
+        </w:rPr>
+        <w:t>ppl</w:t>
+      </w:r>
+      <w:r>
+        <w:rPr>
+          <w:rFonts w:ascii="Consolas" w:eastAsia="Times New Roman" w:hAnsi="Consolas" w:cs="Times New Roman"/>
+          <w:color w:val="D4D4D4"/>
+          <w:sz w:val="14"/>
+          <w:szCs w:val="14"/>
+        </w:rPr>
+        <w:t>.</w:t>
+      </w:r>
+      <w:r>
+        <w:rPr>
+          <w:rFonts w:ascii="Consolas" w:eastAsia="Times New Roman" w:hAnsi="Consolas" w:cs="Times New Roman"/>
+          <w:color w:val="9CDCFE"/>
+          <w:sz w:val="14"/>
+          <w:szCs w:val="14"/>
+        </w:rPr>
+        <w:t>name</w:t>
+      </w:r>
+      <w:r>
+        <w:rPr>
+          <w:rFonts w:ascii="Consolas" w:eastAsia="Times New Roman" w:hAnsi="Consolas" w:cs="Times New Roman"/>
+          <w:color w:val="569CD6"/>
+          <w:sz w:val="14"/>
+          <w:szCs w:val="14"/>
+        </w:rPr>
+        <w:t>}</w:t>
+      </w:r>
+      <w:r>
+        <w:rPr>
+          <w:rFonts w:ascii="Consolas" w:eastAsia="Times New Roman" w:hAnsi="Consolas" w:cs="Times New Roman"/>
+          <w:color w:val="D4D4D4"/>
+          <w:sz w:val="14"/>
+          <w:szCs w:val="14"/>
+        </w:rPr>
+        <w:t> </w:t>
+      </w:r>
+    </w:p>
+    <w:p>
+      <w:pPr>
+        <w:shd w:val="clear" w:color="auto" w:fill="1E1E1E"/>
+        <w:spacing w:after="0" w:line="190" w:lineRule="atLeast"/>
+        <w:rPr>
+          <w:rFonts w:ascii="Consolas" w:eastAsia="Times New Roman" w:hAnsi="Consolas" w:cs="Times New Roman"/>
+          <w:color w:val="D4D4D4"/>
+          <w:sz w:val="14"/>
+          <w:szCs w:val="14"/>
+        </w:rPr>
+      </w:pPr>
+      <w:r>
+        <w:rPr>
+          <w:rFonts w:ascii="Consolas" w:eastAsia="Times New Roman" w:hAnsi="Consolas" w:cs="Times New Roman"/>
+          <w:color w:val="D4D4D4"/>
+          <w:sz w:val="14"/>
+          <w:szCs w:val="14"/>
+        </w:rPr>
+        <w:t>                                </w:t>
+      </w:r>
+      <w:r>
+        <w:rPr>
+          <w:rFonts w:ascii="Consolas" w:eastAsia="Times New Roman" w:hAnsi="Consolas" w:cs="Times New Roman"/>
+          <w:color w:val="9CDCFE"/>
+          <w:sz w:val="14"/>
+          <w:szCs w:val="14"/>
+        </w:rPr>
+        <w:t>age</w:t>
+      </w:r>
+      <w:r>
+        <w:rPr>
+          <w:rFonts w:ascii="Consolas" w:eastAsia="Times New Roman" w:hAnsi="Consolas" w:cs="Times New Roman"/>
+          <w:color w:val="D4D4D4"/>
+          <w:sz w:val="14"/>
+          <w:szCs w:val="14"/>
+        </w:rPr>
+        <w:t>=</w:t>
+      </w:r>
+      <w:r>
+        <w:rPr>
+          <w:rFonts w:ascii="Consolas" w:eastAsia="Times New Roman" w:hAnsi="Consolas" w:cs="Times New Roman"/>
+          <w:color w:val="569CD6"/>
+          <w:sz w:val="14"/>
+          <w:szCs w:val="14"/>
+        </w:rPr>
+        <w:t>{</w:t>
+      </w:r>
+      <w:r>
+        <w:rPr>
+          <w:rFonts w:ascii="Consolas" w:eastAsia="Times New Roman" w:hAnsi="Consolas" w:cs="Times New Roman"/>
+          <w:color w:val="9CDCFE"/>
+          <w:sz w:val="14"/>
+          <w:szCs w:val="14"/>
+        </w:rPr>
+        <w:t>ppl</w:t>
+      </w:r>
+      <w:r>
+        <w:rPr>
+          <w:rFonts w:ascii="Consolas" w:eastAsia="Times New Roman" w:hAnsi="Consolas" w:cs="Times New Roman"/>
+          <w:color w:val="D4D4D4"/>
+          <w:sz w:val="14"/>
+          <w:szCs w:val="14"/>
+        </w:rPr>
+        <w:t>.</w:t>
+      </w:r>
+      <w:r>
+        <w:rPr>
+          <w:rFonts w:ascii="Consolas" w:eastAsia="Times New Roman" w:hAnsi="Consolas" w:cs="Times New Roman"/>
+          <w:color w:val="9CDCFE"/>
+          <w:sz w:val="14"/>
+          <w:szCs w:val="14"/>
+        </w:rPr>
+        <w:t>age</w:t>
+      </w:r>
+      <w:r>
+        <w:rPr>
+          <w:rFonts w:ascii="Consolas" w:eastAsia="Times New Roman" w:hAnsi="Consolas" w:cs="Times New Roman"/>
+          <w:color w:val="569CD6"/>
+          <w:sz w:val="14"/>
+          <w:szCs w:val="14"/>
+        </w:rPr>
+        <w:t>}</w:t>
+      </w:r>
+      <w:r>
+        <w:rPr>
+          <w:rFonts w:ascii="Consolas" w:eastAsia="Times New Roman" w:hAnsi="Consolas" w:cs="Times New Roman"/>
+          <w:color w:val="D4D4D4"/>
+          <w:sz w:val="14"/>
+          <w:szCs w:val="14"/>
+        </w:rPr>
+        <w:t> </w:t>
+      </w:r>
+    </w:p>
+    <w:p>
+      <w:pPr>
+        <w:shd w:val="clear" w:color="auto" w:fill="1E1E1E"/>
+        <w:spacing w:after="0" w:line="190" w:lineRule="atLeast"/>
+        <w:rPr>
+          <w:rFonts w:ascii="Consolas" w:eastAsia="Times New Roman" w:hAnsi="Consolas" w:cs="Times New Roman"/>
+          <w:color w:val="D4D4D4"/>
+          <w:sz w:val="14"/>
+          <w:szCs w:val="14"/>
+        </w:rPr>
+      </w:pPr>
+      <w:r>
+        <w:rPr>
+          <w:rFonts w:ascii="Consolas" w:eastAsia="Times New Roman" w:hAnsi="Consolas" w:cs="Times New Roman"/>
+          <w:color w:val="D4D4D4"/>
+          <w:sz w:val="14"/>
+          <w:szCs w:val="14"/>
+        </w:rPr>
+        <w:t>                                </w:t>
+      </w:r>
+      <w:r>
+        <w:rPr>
+          <w:rFonts w:ascii="Consolas" w:eastAsia="Times New Roman" w:hAnsi="Consolas" w:cs="Times New Roman"/>
+          <w:color w:val="9CDCFE"/>
+          <w:sz w:val="14"/>
+          <w:szCs w:val="14"/>
+        </w:rPr>
+        <w:t>changed</w:t>
+      </w:r>
+      <w:r>
+        <w:rPr>
+          <w:rFonts w:ascii="Consolas" w:eastAsia="Times New Roman" w:hAnsi="Consolas" w:cs="Times New Roman"/>
+          <w:color w:val="D4D4D4"/>
+          <w:sz w:val="14"/>
+          <w:szCs w:val="14"/>
+        </w:rPr>
+        <w:t>=</w:t>
+      </w:r>
+      <w:r>
+        <w:rPr>
+          <w:rFonts w:ascii="Consolas" w:eastAsia="Times New Roman" w:hAnsi="Consolas" w:cs="Times New Roman"/>
+          <w:color w:val="569CD6"/>
+          <w:sz w:val="14"/>
+          <w:szCs w:val="14"/>
+        </w:rPr>
+        <w:t>{this</w:t>
+      </w:r>
+      <w:r>
+        <w:rPr>
+          <w:rFonts w:ascii="Consolas" w:eastAsia="Times New Roman" w:hAnsi="Consolas" w:cs="Times New Roman"/>
+          <w:color w:val="D4D4D4"/>
+          <w:sz w:val="14"/>
+          <w:szCs w:val="14"/>
+        </w:rPr>
+        <w:t>.</w:t>
+      </w:r>
+      <w:r>
+        <w:rPr>
+          <w:rFonts w:ascii="Consolas" w:eastAsia="Times New Roman" w:hAnsi="Consolas" w:cs="Times New Roman"/>
+          <w:color w:val="9CDCFE"/>
+          <w:sz w:val="14"/>
+          <w:szCs w:val="14"/>
+        </w:rPr>
+        <w:t>nameChange</w:t>
+      </w:r>
+      <w:r>
+        <w:rPr>
+          <w:rFonts w:ascii="Consolas" w:eastAsia="Times New Roman" w:hAnsi="Consolas" w:cs="Times New Roman"/>
+          <w:color w:val="569CD6"/>
+          <w:sz w:val="14"/>
+          <w:szCs w:val="14"/>
+        </w:rPr>
+        <w:t>}</w:t>
+      </w:r>
+      <w:r>
+        <w:rPr>
+          <w:rFonts w:ascii="Consolas" w:eastAsia="Times New Roman" w:hAnsi="Consolas" w:cs="Times New Roman"/>
+          <w:color w:val="808080"/>
+          <w:sz w:val="14"/>
+          <w:szCs w:val="14"/>
+        </w:rPr>
+        <w:t>&gt;&lt;/</w:t>
+      </w:r>
+      <w:r>
+        <w:rPr>
+          <w:rFonts w:ascii="Consolas" w:eastAsia="Times New Roman" w:hAnsi="Consolas" w:cs="Times New Roman"/>
+          <w:color w:val="4EC9B0"/>
+          <w:sz w:val="14"/>
+          <w:szCs w:val="14"/>
+        </w:rPr>
+        <w:t>Person</w:t>
+      </w:r>
+      <w:r>
+        <w:rPr>
+          <w:rFonts w:ascii="Consolas" w:eastAsia="Times New Roman" w:hAnsi="Consolas" w:cs="Times New Roman"/>
+          <w:color w:val="808080"/>
+          <w:sz w:val="14"/>
+          <w:szCs w:val="14"/>
+        </w:rPr>
+        <w:t>&gt;</w:t>
+      </w:r>
+    </w:p>
+    <w:p>
+      <w:pPr>
+        <w:shd w:val="clear" w:color="auto" w:fill="1E1E1E"/>
+        <w:spacing w:after="0" w:line="190" w:lineRule="atLeast"/>
+        <w:rPr>
+          <w:rFonts w:ascii="Consolas" w:eastAsia="Times New Roman" w:hAnsi="Consolas" w:cs="Times New Roman"/>
+          <w:color w:val="D4D4D4"/>
+          <w:sz w:val="14"/>
+          <w:szCs w:val="14"/>
+        </w:rPr>
+      </w:pPr>
+      <w:r>
+        <w:rPr>
+          <w:rFonts w:ascii="Consolas" w:eastAsia="Times New Roman" w:hAnsi="Consolas" w:cs="Times New Roman"/>
+          <w:color w:val="D4D4D4"/>
+          <w:sz w:val="14"/>
+          <w:szCs w:val="14"/>
+        </w:rPr>
+        <w:t>              }) </w:t>
+      </w:r>
+      <w:r>
+        <w:rPr>
+          <w:rFonts w:ascii="Consolas" w:eastAsia="Times New Roman" w:hAnsi="Consolas" w:cs="Times New Roman"/>
+          <w:color w:val="569CD6"/>
+          <w:sz w:val="14"/>
+          <w:szCs w:val="14"/>
+        </w:rPr>
+        <w:t>}</w:t>
+      </w:r>
+    </w:p>
+    <w:p>
+      <w:pPr>
+        <w:shd w:val="clear" w:color="auto" w:fill="1E1E1E"/>
+        <w:spacing w:after="0" w:line="190" w:lineRule="atLeast"/>
+        <w:rPr>
+          <w:rFonts w:ascii="Consolas" w:eastAsia="Times New Roman" w:hAnsi="Consolas" w:cs="Times New Roman"/>
+          <w:color w:val="D4D4D4"/>
+          <w:sz w:val="14"/>
+          <w:szCs w:val="14"/>
+        </w:rPr>
+      </w:pPr>
+      <w:r>
+        <w:rPr>
+          <w:rFonts w:ascii="Consolas" w:eastAsia="Times New Roman" w:hAnsi="Consolas" w:cs="Times New Roman"/>
+          <w:color w:val="D4D4D4"/>
+          <w:sz w:val="14"/>
+          <w:szCs w:val="14"/>
+        </w:rPr>
+        <w:t>            </w:t>
+      </w:r>
+      <w:r>
+        <w:rPr>
+          <w:rFonts w:ascii="Consolas" w:eastAsia="Times New Roman" w:hAnsi="Consolas" w:cs="Times New Roman"/>
+          <w:color w:val="808080"/>
+          <w:sz w:val="14"/>
+          <w:szCs w:val="14"/>
+        </w:rPr>
+        <w:t>&lt;/</w:t>
+      </w:r>
+      <w:r>
+        <w:rPr>
+          <w:rFonts w:ascii="Consolas" w:eastAsia="Times New Roman" w:hAnsi="Consolas" w:cs="Times New Roman"/>
+          <w:color w:val="569CD6"/>
+          <w:sz w:val="14"/>
+          <w:szCs w:val="14"/>
+        </w:rPr>
+        <w:t>div</w:t>
+      </w:r>
+      <w:r>
+        <w:rPr>
+          <w:rFonts w:ascii="Consolas" w:eastAsia="Times New Roman" w:hAnsi="Consolas" w:cs="Times New Roman"/>
+          <w:color w:val="808080"/>
+          <w:sz w:val="14"/>
+          <w:szCs w:val="14"/>
+        </w:rPr>
+        <w:t>&gt;</w:t>
+      </w:r>
+    </w:p>
+    <w:p>
+      <w:pPr>
+        <w:shd w:val="clear" w:color="auto" w:fill="1E1E1E"/>
+        <w:spacing w:after="0" w:line="190" w:lineRule="atLeast"/>
+        <w:rPr>
+          <w:rFonts w:ascii="Consolas" w:eastAsia="Times New Roman" w:hAnsi="Consolas" w:cs="Times New Roman"/>
+          <w:color w:val="D4D4D4"/>
+          <w:sz w:val="14"/>
+          <w:szCs w:val="14"/>
+        </w:rPr>
+      </w:pPr>
+    </w:p>
+    <w:p>
+      <w:pPr>
+        <w:shd w:val="clear" w:color="auto" w:fill="1E1E1E"/>
+        <w:spacing w:after="0" w:line="190" w:lineRule="atLeast"/>
+        <w:rPr>
+          <w:rFonts w:ascii="Consolas" w:eastAsia="Times New Roman" w:hAnsi="Consolas" w:cs="Times New Roman"/>
+          <w:color w:val="D4D4D4"/>
+          <w:sz w:val="14"/>
+          <w:szCs w:val="14"/>
+        </w:rPr>
+      </w:pPr>
+      <w:r>
+        <w:rPr>
+          <w:rFonts w:ascii="Consolas" w:eastAsia="Times New Roman" w:hAnsi="Consolas" w:cs="Times New Roman"/>
+          <w:color w:val="D4D4D4"/>
+          <w:sz w:val="14"/>
+          <w:szCs w:val="14"/>
+        </w:rPr>
+        <w:t>          )</w:t>
+      </w:r>
+    </w:p>
+    <w:p>
+      <w:pPr>
+        <w:shd w:val="clear" w:color="auto" w:fill="1E1E1E"/>
+        <w:spacing w:after="0" w:line="190" w:lineRule="atLeast"/>
+        <w:rPr>
+          <w:rFonts w:ascii="Consolas" w:eastAsia="Times New Roman" w:hAnsi="Consolas" w:cs="Times New Roman"/>
+          <w:color w:val="D4D4D4"/>
+          <w:sz w:val="14"/>
+          <w:szCs w:val="14"/>
+        </w:rPr>
+      </w:pPr>
+      <w:r>
+        <w:rPr>
+          <w:rFonts w:ascii="Consolas" w:eastAsia="Times New Roman" w:hAnsi="Consolas" w:cs="Times New Roman"/>
+          <w:color w:val="D4D4D4"/>
+          <w:sz w:val="14"/>
+          <w:szCs w:val="14"/>
+        </w:rPr>
+        <w:t>        }</w:t>
+      </w:r>
+    </w:p>
+    <w:p>
+      <w:pPr>
+        <w:rPr>
+          <w:rFonts w:ascii="Segoe UI" w:hAnsi="Segoe UI" w:cs="Segoe UI"/>
+        </w:rPr>
+      </w:pPr>
     </w:p>
     <w:sectPr>
       <w:pgSz w:w="12240" w:h="15840"/>

</xml_diff>

<commit_message>
Added Radium for inline CSS
</commit_message>
<xml_diff>
--- a/Doc.docx
+++ b/Doc.docx
@@ -21196,6 +21196,1380 @@
       <w:pPr>
         <w:rPr>
           <w:rFonts w:ascii="Segoe UI" w:hAnsi="Segoe UI" w:cs="Segoe UI"/>
+        </w:rPr>
+      </w:pPr>
+    </w:p>
+    <w:p>
+      <w:pPr>
+        <w:rPr>
+          <w:rFonts w:ascii="Segoe UI" w:hAnsi="Segoe UI" w:cs="Segoe UI"/>
+        </w:rPr>
+      </w:pPr>
+    </w:p>
+    <w:p>
+      <w:pPr>
+        <w:rPr>
+          <w:rFonts w:ascii="Segoe UI" w:hAnsi="Segoe UI" w:cs="Segoe UI"/>
+        </w:rPr>
+      </w:pPr>
+    </w:p>
+    <w:p>
+      <w:pPr>
+        <w:rPr>
+          <w:rFonts w:ascii="Segoe UI" w:hAnsi="Segoe UI" w:cs="Segoe UI"/>
+        </w:rPr>
+      </w:pPr>
+    </w:p>
+    <w:p>
+      <w:pPr>
+        <w:rPr>
+          <w:rFonts w:ascii="Segoe UI" w:hAnsi="Segoe UI" w:cs="Segoe UI"/>
+        </w:rPr>
+      </w:pPr>
+    </w:p>
+    <w:p>
+      <w:pPr>
+        <w:pStyle w:val="NormalWeb"/>
+        <w:shd w:val="clear" w:color="auto" w:fill="FFFFFF"/>
+        <w:spacing w:before="0" w:beforeAutospacing="0" w:after="240" w:afterAutospacing="0"/>
+        <w:textAlignment w:val="baseline"/>
+        <w:rPr>
+          <w:rFonts w:ascii="Segoe UI" w:hAnsi="Segoe UI" w:cs="Segoe UI"/>
+          <w:b/>
+          <w:sz w:val="28"/>
+        </w:rPr>
+      </w:pPr>
+      <w:r>
+        <w:rPr>
+          <w:rFonts w:ascii="Segoe UI" w:hAnsi="Segoe UI" w:cs="Segoe UI"/>
+          <w:b/>
+          <w:sz w:val="28"/>
+        </w:rPr>
+        <w:lastRenderedPageBreak/>
+        <w:t>Const cannot be reassigned or re declared but When you're adding to an array or object you're not re-assigning or re-declaring the constant, it's already declared and assigned, you're just adding to the "list" that the constant points to.</w:t>
+      </w:r>
+    </w:p>
+    <w:p>
+      <w:pPr>
+        <w:pStyle w:val="NormalWeb"/>
+        <w:shd w:val="clear" w:color="auto" w:fill="FFFFFF"/>
+        <w:spacing w:before="0" w:beforeAutospacing="0" w:after="240" w:afterAutospacing="0"/>
+        <w:textAlignment w:val="baseline"/>
+        <w:rPr>
+          <w:rFonts w:ascii="Segoe UI" w:hAnsi="Segoe UI" w:cs="Segoe UI"/>
+        </w:rPr>
+      </w:pPr>
+      <w:r>
+        <w:rPr>
+          <w:rFonts w:ascii="Segoe UI" w:hAnsi="Segoe UI" w:cs="Segoe UI"/>
+        </w:rPr>
+        <w:t>So this works fine (for dynamically changing class of elements based on the number of elements in the persons array:</w:t>
+      </w:r>
+    </w:p>
+    <w:p>
+      <w:pPr>
+        <w:shd w:val="clear" w:color="auto" w:fill="1E1E1E"/>
+        <w:spacing w:after="0" w:line="190" w:lineRule="atLeast"/>
+        <w:rPr>
+          <w:rFonts w:ascii="Consolas" w:eastAsia="Times New Roman" w:hAnsi="Consolas" w:cs="Times New Roman"/>
+          <w:color w:val="D4D4D4"/>
+          <w:sz w:val="14"/>
+          <w:szCs w:val="14"/>
+        </w:rPr>
+      </w:pPr>
+      <w:r>
+        <w:rPr>
+          <w:rFonts w:ascii="Consolas" w:eastAsia="Times New Roman" w:hAnsi="Consolas" w:cs="Times New Roman"/>
+          <w:color w:val="569CD6"/>
+          <w:sz w:val="14"/>
+          <w:szCs w:val="14"/>
+        </w:rPr>
+        <w:t>const</w:t>
+      </w:r>
+      <w:r>
+        <w:rPr>
+          <w:rFonts w:ascii="Consolas" w:eastAsia="Times New Roman" w:hAnsi="Consolas" w:cs="Times New Roman"/>
+          <w:color w:val="D4D4D4"/>
+          <w:sz w:val="14"/>
+          <w:szCs w:val="14"/>
+        </w:rPr>
+        <w:t> </w:t>
+      </w:r>
+      <w:r>
+        <w:rPr>
+          <w:rFonts w:ascii="Consolas" w:eastAsia="Times New Roman" w:hAnsi="Consolas" w:cs="Times New Roman"/>
+          <w:color w:val="9CDCFE"/>
+          <w:sz w:val="14"/>
+          <w:szCs w:val="14"/>
+        </w:rPr>
+        <w:t>classes</w:t>
+      </w:r>
+      <w:r>
+        <w:rPr>
+          <w:rFonts w:ascii="Consolas" w:eastAsia="Times New Roman" w:hAnsi="Consolas" w:cs="Times New Roman"/>
+          <w:color w:val="D4D4D4"/>
+          <w:sz w:val="14"/>
+          <w:szCs w:val="14"/>
+        </w:rPr>
+        <w:t>=[];</w:t>
+      </w:r>
+    </w:p>
+    <w:p>
+      <w:pPr>
+        <w:shd w:val="clear" w:color="auto" w:fill="1E1E1E"/>
+        <w:spacing w:after="0" w:line="190" w:lineRule="atLeast"/>
+        <w:rPr>
+          <w:rFonts w:ascii="Consolas" w:eastAsia="Times New Roman" w:hAnsi="Consolas" w:cs="Times New Roman"/>
+          <w:color w:val="D4D4D4"/>
+          <w:sz w:val="14"/>
+          <w:szCs w:val="14"/>
+        </w:rPr>
+      </w:pPr>
+      <w:r>
+        <w:rPr>
+          <w:rFonts w:ascii="Consolas" w:eastAsia="Times New Roman" w:hAnsi="Consolas" w:cs="Times New Roman"/>
+          <w:color w:val="D4D4D4"/>
+          <w:sz w:val="14"/>
+          <w:szCs w:val="14"/>
+        </w:rPr>
+        <w:t>        </w:t>
+      </w:r>
+      <w:r>
+        <w:rPr>
+          <w:rFonts w:ascii="Consolas" w:eastAsia="Times New Roman" w:hAnsi="Consolas" w:cs="Times New Roman"/>
+          <w:color w:val="C586C0"/>
+          <w:sz w:val="14"/>
+          <w:szCs w:val="14"/>
+        </w:rPr>
+        <w:t>if</w:t>
+      </w:r>
+      <w:r>
+        <w:rPr>
+          <w:rFonts w:ascii="Consolas" w:eastAsia="Times New Roman" w:hAnsi="Consolas" w:cs="Times New Roman"/>
+          <w:color w:val="D4D4D4"/>
+          <w:sz w:val="14"/>
+          <w:szCs w:val="14"/>
+        </w:rPr>
+        <w:t>(</w:t>
+      </w:r>
+      <w:r>
+        <w:rPr>
+          <w:rFonts w:ascii="Consolas" w:eastAsia="Times New Roman" w:hAnsi="Consolas" w:cs="Times New Roman"/>
+          <w:color w:val="569CD6"/>
+          <w:sz w:val="14"/>
+          <w:szCs w:val="14"/>
+        </w:rPr>
+        <w:t>this</w:t>
+      </w:r>
+      <w:r>
+        <w:rPr>
+          <w:rFonts w:ascii="Consolas" w:eastAsia="Times New Roman" w:hAnsi="Consolas" w:cs="Times New Roman"/>
+          <w:color w:val="D4D4D4"/>
+          <w:sz w:val="14"/>
+          <w:szCs w:val="14"/>
+        </w:rPr>
+        <w:t>.</w:t>
+      </w:r>
+      <w:r>
+        <w:rPr>
+          <w:rFonts w:ascii="Consolas" w:eastAsia="Times New Roman" w:hAnsi="Consolas" w:cs="Times New Roman"/>
+          <w:color w:val="9CDCFE"/>
+          <w:sz w:val="14"/>
+          <w:szCs w:val="14"/>
+        </w:rPr>
+        <w:t>state</w:t>
+      </w:r>
+      <w:r>
+        <w:rPr>
+          <w:rFonts w:ascii="Consolas" w:eastAsia="Times New Roman" w:hAnsi="Consolas" w:cs="Times New Roman"/>
+          <w:color w:val="D4D4D4"/>
+          <w:sz w:val="14"/>
+          <w:szCs w:val="14"/>
+        </w:rPr>
+        <w:t>.</w:t>
+      </w:r>
+      <w:r>
+        <w:rPr>
+          <w:rFonts w:ascii="Consolas" w:eastAsia="Times New Roman" w:hAnsi="Consolas" w:cs="Times New Roman"/>
+          <w:color w:val="9CDCFE"/>
+          <w:sz w:val="14"/>
+          <w:szCs w:val="14"/>
+        </w:rPr>
+        <w:t>persons</w:t>
+      </w:r>
+      <w:r>
+        <w:rPr>
+          <w:rFonts w:ascii="Consolas" w:eastAsia="Times New Roman" w:hAnsi="Consolas" w:cs="Times New Roman"/>
+          <w:color w:val="D4D4D4"/>
+          <w:sz w:val="14"/>
+          <w:szCs w:val="14"/>
+        </w:rPr>
+        <w:t>.</w:t>
+      </w:r>
+      <w:r>
+        <w:rPr>
+          <w:rFonts w:ascii="Consolas" w:eastAsia="Times New Roman" w:hAnsi="Consolas" w:cs="Times New Roman"/>
+          <w:color w:val="9CDCFE"/>
+          <w:sz w:val="14"/>
+          <w:szCs w:val="14"/>
+        </w:rPr>
+        <w:t>length</w:t>
+      </w:r>
+      <w:r>
+        <w:rPr>
+          <w:rFonts w:ascii="Consolas" w:eastAsia="Times New Roman" w:hAnsi="Consolas" w:cs="Times New Roman"/>
+          <w:color w:val="D4D4D4"/>
+          <w:sz w:val="14"/>
+          <w:szCs w:val="14"/>
+        </w:rPr>
+        <w:t>&lt;=</w:t>
+      </w:r>
+      <w:r>
+        <w:rPr>
+          <w:rFonts w:ascii="Consolas" w:eastAsia="Times New Roman" w:hAnsi="Consolas" w:cs="Times New Roman"/>
+          <w:color w:val="B5CEA8"/>
+          <w:sz w:val="14"/>
+          <w:szCs w:val="14"/>
+        </w:rPr>
+        <w:t>2</w:t>
+      </w:r>
+      <w:r>
+        <w:rPr>
+          <w:rFonts w:ascii="Consolas" w:eastAsia="Times New Roman" w:hAnsi="Consolas" w:cs="Times New Roman"/>
+          <w:color w:val="D4D4D4"/>
+          <w:sz w:val="14"/>
+          <w:szCs w:val="14"/>
+        </w:rPr>
+        <w:t>){</w:t>
+      </w:r>
+    </w:p>
+    <w:p>
+      <w:pPr>
+        <w:shd w:val="clear" w:color="auto" w:fill="1E1E1E"/>
+        <w:spacing w:after="0" w:line="190" w:lineRule="atLeast"/>
+        <w:rPr>
+          <w:rFonts w:ascii="Consolas" w:eastAsia="Times New Roman" w:hAnsi="Consolas" w:cs="Times New Roman"/>
+          <w:color w:val="D4D4D4"/>
+          <w:sz w:val="14"/>
+          <w:szCs w:val="14"/>
+        </w:rPr>
+      </w:pPr>
+      <w:r>
+        <w:rPr>
+          <w:rFonts w:ascii="Consolas" w:eastAsia="Times New Roman" w:hAnsi="Consolas" w:cs="Times New Roman"/>
+          <w:color w:val="D4D4D4"/>
+          <w:sz w:val="14"/>
+          <w:szCs w:val="14"/>
+        </w:rPr>
+        <w:t>          </w:t>
+      </w:r>
+      <w:r>
+        <w:rPr>
+          <w:rFonts w:ascii="Consolas" w:eastAsia="Times New Roman" w:hAnsi="Consolas" w:cs="Times New Roman"/>
+          <w:color w:val="9CDCFE"/>
+          <w:sz w:val="14"/>
+          <w:szCs w:val="14"/>
+        </w:rPr>
+        <w:t>classes</w:t>
+      </w:r>
+      <w:r>
+        <w:rPr>
+          <w:rFonts w:ascii="Consolas" w:eastAsia="Times New Roman" w:hAnsi="Consolas" w:cs="Times New Roman"/>
+          <w:color w:val="D4D4D4"/>
+          <w:sz w:val="14"/>
+          <w:szCs w:val="14"/>
+        </w:rPr>
+        <w:t>.</w:t>
+      </w:r>
+      <w:r>
+        <w:rPr>
+          <w:rFonts w:ascii="Consolas" w:eastAsia="Times New Roman" w:hAnsi="Consolas" w:cs="Times New Roman"/>
+          <w:color w:val="DCDCAA"/>
+          <w:sz w:val="14"/>
+          <w:szCs w:val="14"/>
+        </w:rPr>
+        <w:t>push</w:t>
+      </w:r>
+      <w:r>
+        <w:rPr>
+          <w:rFonts w:ascii="Consolas" w:eastAsia="Times New Roman" w:hAnsi="Consolas" w:cs="Times New Roman"/>
+          <w:color w:val="D4D4D4"/>
+          <w:sz w:val="14"/>
+          <w:szCs w:val="14"/>
+        </w:rPr>
+        <w:t>(</w:t>
+      </w:r>
+      <w:r>
+        <w:rPr>
+          <w:rFonts w:ascii="Consolas" w:eastAsia="Times New Roman" w:hAnsi="Consolas" w:cs="Times New Roman"/>
+          <w:color w:val="CE9178"/>
+          <w:sz w:val="14"/>
+          <w:szCs w:val="14"/>
+        </w:rPr>
+        <w:t>'red'</w:t>
+      </w:r>
+      <w:r>
+        <w:rPr>
+          <w:rFonts w:ascii="Consolas" w:eastAsia="Times New Roman" w:hAnsi="Consolas" w:cs="Times New Roman"/>
+          <w:color w:val="D4D4D4"/>
+          <w:sz w:val="14"/>
+          <w:szCs w:val="14"/>
+        </w:rPr>
+        <w:t>);</w:t>
+      </w:r>
+      <w:r>
+        <w:rPr>
+          <w:rFonts w:ascii="Consolas" w:eastAsia="Times New Roman" w:hAnsi="Consolas" w:cs="Times New Roman"/>
+          <w:color w:val="D4D4D4"/>
+          <w:sz w:val="14"/>
+          <w:szCs w:val="14"/>
+        </w:rPr>
+        <w:t>//just red</w:t>
+      </w:r>
+    </w:p>
+    <w:p>
+      <w:pPr>
+        <w:shd w:val="clear" w:color="auto" w:fill="1E1E1E"/>
+        <w:spacing w:after="0" w:line="190" w:lineRule="atLeast"/>
+        <w:rPr>
+          <w:rFonts w:ascii="Consolas" w:eastAsia="Times New Roman" w:hAnsi="Consolas" w:cs="Times New Roman"/>
+          <w:color w:val="D4D4D4"/>
+          <w:sz w:val="14"/>
+          <w:szCs w:val="14"/>
+        </w:rPr>
+      </w:pPr>
+      <w:r>
+        <w:rPr>
+          <w:rFonts w:ascii="Consolas" w:eastAsia="Times New Roman" w:hAnsi="Consolas" w:cs="Times New Roman"/>
+          <w:color w:val="D4D4D4"/>
+          <w:sz w:val="14"/>
+          <w:szCs w:val="14"/>
+        </w:rPr>
+        <w:t>        }</w:t>
+      </w:r>
+    </w:p>
+    <w:p>
+      <w:pPr>
+        <w:shd w:val="clear" w:color="auto" w:fill="1E1E1E"/>
+        <w:spacing w:after="0" w:line="190" w:lineRule="atLeast"/>
+        <w:rPr>
+          <w:rFonts w:ascii="Consolas" w:eastAsia="Times New Roman" w:hAnsi="Consolas" w:cs="Times New Roman"/>
+          <w:color w:val="D4D4D4"/>
+          <w:sz w:val="14"/>
+          <w:szCs w:val="14"/>
+        </w:rPr>
+      </w:pPr>
+      <w:r>
+        <w:rPr>
+          <w:rFonts w:ascii="Consolas" w:eastAsia="Times New Roman" w:hAnsi="Consolas" w:cs="Times New Roman"/>
+          <w:color w:val="D4D4D4"/>
+          <w:sz w:val="14"/>
+          <w:szCs w:val="14"/>
+        </w:rPr>
+        <w:t>        </w:t>
+      </w:r>
+      <w:r>
+        <w:rPr>
+          <w:rFonts w:ascii="Consolas" w:eastAsia="Times New Roman" w:hAnsi="Consolas" w:cs="Times New Roman"/>
+          <w:color w:val="C586C0"/>
+          <w:sz w:val="14"/>
+          <w:szCs w:val="14"/>
+        </w:rPr>
+        <w:t>if</w:t>
+      </w:r>
+      <w:r>
+        <w:rPr>
+          <w:rFonts w:ascii="Consolas" w:eastAsia="Times New Roman" w:hAnsi="Consolas" w:cs="Times New Roman"/>
+          <w:color w:val="D4D4D4"/>
+          <w:sz w:val="14"/>
+          <w:szCs w:val="14"/>
+        </w:rPr>
+        <w:t>(</w:t>
+      </w:r>
+      <w:r>
+        <w:rPr>
+          <w:rFonts w:ascii="Consolas" w:eastAsia="Times New Roman" w:hAnsi="Consolas" w:cs="Times New Roman"/>
+          <w:color w:val="569CD6"/>
+          <w:sz w:val="14"/>
+          <w:szCs w:val="14"/>
+        </w:rPr>
+        <w:t>this</w:t>
+      </w:r>
+      <w:r>
+        <w:rPr>
+          <w:rFonts w:ascii="Consolas" w:eastAsia="Times New Roman" w:hAnsi="Consolas" w:cs="Times New Roman"/>
+          <w:color w:val="D4D4D4"/>
+          <w:sz w:val="14"/>
+          <w:szCs w:val="14"/>
+        </w:rPr>
+        <w:t>.</w:t>
+      </w:r>
+      <w:r>
+        <w:rPr>
+          <w:rFonts w:ascii="Consolas" w:eastAsia="Times New Roman" w:hAnsi="Consolas" w:cs="Times New Roman"/>
+          <w:color w:val="9CDCFE"/>
+          <w:sz w:val="14"/>
+          <w:szCs w:val="14"/>
+        </w:rPr>
+        <w:t>state</w:t>
+      </w:r>
+      <w:r>
+        <w:rPr>
+          <w:rFonts w:ascii="Consolas" w:eastAsia="Times New Roman" w:hAnsi="Consolas" w:cs="Times New Roman"/>
+          <w:color w:val="D4D4D4"/>
+          <w:sz w:val="14"/>
+          <w:szCs w:val="14"/>
+        </w:rPr>
+        <w:t>.</w:t>
+      </w:r>
+      <w:r>
+        <w:rPr>
+          <w:rFonts w:ascii="Consolas" w:eastAsia="Times New Roman" w:hAnsi="Consolas" w:cs="Times New Roman"/>
+          <w:color w:val="9CDCFE"/>
+          <w:sz w:val="14"/>
+          <w:szCs w:val="14"/>
+        </w:rPr>
+        <w:t>persons</w:t>
+      </w:r>
+      <w:r>
+        <w:rPr>
+          <w:rFonts w:ascii="Consolas" w:eastAsia="Times New Roman" w:hAnsi="Consolas" w:cs="Times New Roman"/>
+          <w:color w:val="D4D4D4"/>
+          <w:sz w:val="14"/>
+          <w:szCs w:val="14"/>
+        </w:rPr>
+        <w:t>.</w:t>
+      </w:r>
+      <w:r>
+        <w:rPr>
+          <w:rFonts w:ascii="Consolas" w:eastAsia="Times New Roman" w:hAnsi="Consolas" w:cs="Times New Roman"/>
+          <w:color w:val="9CDCFE"/>
+          <w:sz w:val="14"/>
+          <w:szCs w:val="14"/>
+        </w:rPr>
+        <w:t>length</w:t>
+      </w:r>
+      <w:r>
+        <w:rPr>
+          <w:rFonts w:ascii="Consolas" w:eastAsia="Times New Roman" w:hAnsi="Consolas" w:cs="Times New Roman"/>
+          <w:color w:val="D4D4D4"/>
+          <w:sz w:val="14"/>
+          <w:szCs w:val="14"/>
+        </w:rPr>
+        <w:t>&lt;=</w:t>
+      </w:r>
+      <w:r>
+        <w:rPr>
+          <w:rFonts w:ascii="Consolas" w:eastAsia="Times New Roman" w:hAnsi="Consolas" w:cs="Times New Roman"/>
+          <w:color w:val="B5CEA8"/>
+          <w:sz w:val="14"/>
+          <w:szCs w:val="14"/>
+        </w:rPr>
+        <w:t>1</w:t>
+      </w:r>
+      <w:r>
+        <w:rPr>
+          <w:rFonts w:ascii="Consolas" w:eastAsia="Times New Roman" w:hAnsi="Consolas" w:cs="Times New Roman"/>
+          <w:color w:val="D4D4D4"/>
+          <w:sz w:val="14"/>
+          <w:szCs w:val="14"/>
+        </w:rPr>
+        <w:t>){</w:t>
+      </w:r>
+    </w:p>
+    <w:p>
+      <w:pPr>
+        <w:shd w:val="clear" w:color="auto" w:fill="1E1E1E"/>
+        <w:spacing w:after="0" w:line="190" w:lineRule="atLeast"/>
+        <w:rPr>
+          <w:rFonts w:ascii="Consolas" w:eastAsia="Times New Roman" w:hAnsi="Consolas" w:cs="Times New Roman"/>
+          <w:color w:val="D4D4D4"/>
+          <w:sz w:val="14"/>
+          <w:szCs w:val="14"/>
+        </w:rPr>
+      </w:pPr>
+      <w:r>
+        <w:rPr>
+          <w:rFonts w:ascii="Consolas" w:eastAsia="Times New Roman" w:hAnsi="Consolas" w:cs="Times New Roman"/>
+          <w:color w:val="D4D4D4"/>
+          <w:sz w:val="14"/>
+          <w:szCs w:val="14"/>
+        </w:rPr>
+        <w:t>          </w:t>
+      </w:r>
+      <w:r>
+        <w:rPr>
+          <w:rFonts w:ascii="Consolas" w:eastAsia="Times New Roman" w:hAnsi="Consolas" w:cs="Times New Roman"/>
+          <w:color w:val="9CDCFE"/>
+          <w:sz w:val="14"/>
+          <w:szCs w:val="14"/>
+        </w:rPr>
+        <w:t>classes</w:t>
+      </w:r>
+      <w:r>
+        <w:rPr>
+          <w:rFonts w:ascii="Consolas" w:eastAsia="Times New Roman" w:hAnsi="Consolas" w:cs="Times New Roman"/>
+          <w:color w:val="D4D4D4"/>
+          <w:sz w:val="14"/>
+          <w:szCs w:val="14"/>
+        </w:rPr>
+        <w:t>.</w:t>
+      </w:r>
+      <w:r>
+        <w:rPr>
+          <w:rFonts w:ascii="Consolas" w:eastAsia="Times New Roman" w:hAnsi="Consolas" w:cs="Times New Roman"/>
+          <w:color w:val="DCDCAA"/>
+          <w:sz w:val="14"/>
+          <w:szCs w:val="14"/>
+        </w:rPr>
+        <w:t>push</w:t>
+      </w:r>
+      <w:r>
+        <w:rPr>
+          <w:rFonts w:ascii="Consolas" w:eastAsia="Times New Roman" w:hAnsi="Consolas" w:cs="Times New Roman"/>
+          <w:color w:val="D4D4D4"/>
+          <w:sz w:val="14"/>
+          <w:szCs w:val="14"/>
+        </w:rPr>
+        <w:t>(</w:t>
+      </w:r>
+      <w:r>
+        <w:rPr>
+          <w:rFonts w:ascii="Consolas" w:eastAsia="Times New Roman" w:hAnsi="Consolas" w:cs="Times New Roman"/>
+          <w:color w:val="CE9178"/>
+          <w:sz w:val="14"/>
+          <w:szCs w:val="14"/>
+        </w:rPr>
+        <w:t>'bold'</w:t>
+      </w:r>
+      <w:r>
+        <w:rPr>
+          <w:rFonts w:ascii="Consolas" w:eastAsia="Times New Roman" w:hAnsi="Consolas" w:cs="Times New Roman"/>
+          <w:color w:val="D4D4D4"/>
+          <w:sz w:val="14"/>
+          <w:szCs w:val="14"/>
+        </w:rPr>
+        <w:t>);</w:t>
+      </w:r>
+      <w:r>
+        <w:rPr>
+          <w:rFonts w:ascii="Consolas" w:eastAsia="Times New Roman" w:hAnsi="Consolas" w:cs="Times New Roman"/>
+          <w:color w:val="D4D4D4"/>
+          <w:sz w:val="14"/>
+          <w:szCs w:val="14"/>
+        </w:rPr>
+        <w:t xml:space="preserve"> //red and bold</w:t>
+      </w:r>
+    </w:p>
+    <w:p>
+      <w:pPr>
+        <w:shd w:val="clear" w:color="auto" w:fill="1E1E1E"/>
+        <w:spacing w:after="0" w:line="190" w:lineRule="atLeast"/>
+        <w:rPr>
+          <w:rFonts w:ascii="Consolas" w:eastAsia="Times New Roman" w:hAnsi="Consolas" w:cs="Times New Roman"/>
+          <w:color w:val="D4D4D4"/>
+          <w:sz w:val="14"/>
+          <w:szCs w:val="14"/>
+        </w:rPr>
+      </w:pPr>
+      <w:r>
+        <w:rPr>
+          <w:rFonts w:ascii="Consolas" w:eastAsia="Times New Roman" w:hAnsi="Consolas" w:cs="Times New Roman"/>
+          <w:color w:val="D4D4D4"/>
+          <w:sz w:val="14"/>
+          <w:szCs w:val="14"/>
+        </w:rPr>
+        <w:t>        }</w:t>
+      </w:r>
+    </w:p>
+    <w:p>
+      <w:pPr>
+        <w:shd w:val="clear" w:color="auto" w:fill="1E1E1E"/>
+        <w:spacing w:after="0" w:line="190" w:lineRule="atLeast"/>
+        <w:rPr>
+          <w:rFonts w:ascii="Consolas" w:eastAsia="Times New Roman" w:hAnsi="Consolas" w:cs="Times New Roman"/>
+          <w:color w:val="D4D4D4"/>
+          <w:sz w:val="14"/>
+          <w:szCs w:val="14"/>
+        </w:rPr>
+      </w:pPr>
+    </w:p>
+    <w:p>
+      <w:pPr>
+        <w:shd w:val="clear" w:color="auto" w:fill="1E1E1E"/>
+        <w:spacing w:after="0" w:line="190" w:lineRule="atLeast"/>
+        <w:rPr>
+          <w:rFonts w:ascii="Consolas" w:eastAsia="Times New Roman" w:hAnsi="Consolas" w:cs="Times New Roman"/>
+          <w:color w:val="D4D4D4"/>
+          <w:sz w:val="14"/>
+          <w:szCs w:val="14"/>
+        </w:rPr>
+      </w:pPr>
+      <w:r>
+        <w:rPr>
+          <w:rFonts w:ascii="Consolas" w:eastAsia="Times New Roman" w:hAnsi="Consolas" w:cs="Times New Roman"/>
+          <w:color w:val="D4D4D4"/>
+          <w:sz w:val="14"/>
+          <w:szCs w:val="14"/>
+        </w:rPr>
+        <w:t>        </w:t>
+      </w:r>
+      <w:r>
+        <w:rPr>
+          <w:rFonts w:ascii="Consolas" w:eastAsia="Times New Roman" w:hAnsi="Consolas" w:cs="Times New Roman"/>
+          <w:color w:val="C586C0"/>
+          <w:sz w:val="14"/>
+          <w:szCs w:val="14"/>
+        </w:rPr>
+        <w:t>return</w:t>
+      </w:r>
+      <w:r>
+        <w:rPr>
+          <w:rFonts w:ascii="Consolas" w:eastAsia="Times New Roman" w:hAnsi="Consolas" w:cs="Times New Roman"/>
+          <w:color w:val="D4D4D4"/>
+          <w:sz w:val="14"/>
+          <w:szCs w:val="14"/>
+        </w:rPr>
+        <w:t> (</w:t>
+      </w:r>
+    </w:p>
+    <w:p>
+      <w:pPr>
+        <w:shd w:val="clear" w:color="auto" w:fill="1E1E1E"/>
+        <w:spacing w:after="0" w:line="190" w:lineRule="atLeast"/>
+        <w:rPr>
+          <w:rFonts w:ascii="Consolas" w:eastAsia="Times New Roman" w:hAnsi="Consolas" w:cs="Times New Roman"/>
+          <w:color w:val="D4D4D4"/>
+          <w:sz w:val="14"/>
+          <w:szCs w:val="14"/>
+        </w:rPr>
+      </w:pPr>
+      <w:r>
+        <w:rPr>
+          <w:rFonts w:ascii="Consolas" w:eastAsia="Times New Roman" w:hAnsi="Consolas" w:cs="Times New Roman"/>
+          <w:color w:val="D4D4D4"/>
+          <w:sz w:val="14"/>
+          <w:szCs w:val="14"/>
+        </w:rPr>
+        <w:t>          </w:t>
+      </w:r>
+      <w:r>
+        <w:rPr>
+          <w:rFonts w:ascii="Consolas" w:eastAsia="Times New Roman" w:hAnsi="Consolas" w:cs="Times New Roman"/>
+          <w:color w:val="808080"/>
+          <w:sz w:val="14"/>
+          <w:szCs w:val="14"/>
+        </w:rPr>
+        <w:t>&lt;</w:t>
+      </w:r>
+      <w:r>
+        <w:rPr>
+          <w:rFonts w:ascii="Consolas" w:eastAsia="Times New Roman" w:hAnsi="Consolas" w:cs="Times New Roman"/>
+          <w:color w:val="569CD6"/>
+          <w:sz w:val="14"/>
+          <w:szCs w:val="14"/>
+        </w:rPr>
+        <w:t>div</w:t>
+      </w:r>
+      <w:r>
+        <w:rPr>
+          <w:rFonts w:ascii="Consolas" w:eastAsia="Times New Roman" w:hAnsi="Consolas" w:cs="Times New Roman"/>
+          <w:color w:val="D4D4D4"/>
+          <w:sz w:val="14"/>
+          <w:szCs w:val="14"/>
+        </w:rPr>
+        <w:t> </w:t>
+      </w:r>
+      <w:r>
+        <w:rPr>
+          <w:rFonts w:ascii="Consolas" w:eastAsia="Times New Roman" w:hAnsi="Consolas" w:cs="Times New Roman"/>
+          <w:color w:val="9CDCFE"/>
+          <w:sz w:val="14"/>
+          <w:szCs w:val="14"/>
+        </w:rPr>
+        <w:t>className</w:t>
+      </w:r>
+      <w:r>
+        <w:rPr>
+          <w:rFonts w:ascii="Consolas" w:eastAsia="Times New Roman" w:hAnsi="Consolas" w:cs="Times New Roman"/>
+          <w:color w:val="D4D4D4"/>
+          <w:sz w:val="14"/>
+          <w:szCs w:val="14"/>
+        </w:rPr>
+        <w:t>=</w:t>
+      </w:r>
+      <w:r>
+        <w:rPr>
+          <w:rFonts w:ascii="Consolas" w:eastAsia="Times New Roman" w:hAnsi="Consolas" w:cs="Times New Roman"/>
+          <w:color w:val="CE9178"/>
+          <w:sz w:val="14"/>
+          <w:szCs w:val="14"/>
+        </w:rPr>
+        <w:t>"App"</w:t>
+      </w:r>
+      <w:r>
+        <w:rPr>
+          <w:rFonts w:ascii="Consolas" w:eastAsia="Times New Roman" w:hAnsi="Consolas" w:cs="Times New Roman"/>
+          <w:color w:val="D4D4D4"/>
+          <w:sz w:val="14"/>
+          <w:szCs w:val="14"/>
+        </w:rPr>
+        <w:t> </w:t>
+      </w:r>
+      <w:r>
+        <w:rPr>
+          <w:rFonts w:ascii="Consolas" w:eastAsia="Times New Roman" w:hAnsi="Consolas" w:cs="Times New Roman"/>
+          <w:color w:val="808080"/>
+          <w:sz w:val="14"/>
+          <w:szCs w:val="14"/>
+        </w:rPr>
+        <w:t>&gt;</w:t>
+      </w:r>
+    </w:p>
+    <w:p>
+      <w:pPr>
+        <w:shd w:val="clear" w:color="auto" w:fill="1E1E1E"/>
+        <w:spacing w:after="0" w:line="190" w:lineRule="atLeast"/>
+        <w:rPr>
+          <w:rFonts w:ascii="Consolas" w:eastAsia="Times New Roman" w:hAnsi="Consolas" w:cs="Times New Roman"/>
+          <w:color w:val="D4D4D4"/>
+          <w:sz w:val="14"/>
+          <w:szCs w:val="14"/>
+        </w:rPr>
+      </w:pPr>
+      <w:r>
+        <w:rPr>
+          <w:rFonts w:ascii="Consolas" w:eastAsia="Times New Roman" w:hAnsi="Consolas" w:cs="Times New Roman"/>
+          <w:color w:val="D4D4D4"/>
+          <w:sz w:val="14"/>
+          <w:szCs w:val="14"/>
+        </w:rPr>
+        <w:t>            </w:t>
+      </w:r>
+      <w:r>
+        <w:rPr>
+          <w:rFonts w:ascii="Consolas" w:eastAsia="Times New Roman" w:hAnsi="Consolas" w:cs="Times New Roman"/>
+          <w:color w:val="808080"/>
+          <w:sz w:val="14"/>
+          <w:szCs w:val="14"/>
+        </w:rPr>
+        <w:t>&lt;</w:t>
+      </w:r>
+      <w:r>
+        <w:rPr>
+          <w:rFonts w:ascii="Consolas" w:eastAsia="Times New Roman" w:hAnsi="Consolas" w:cs="Times New Roman"/>
+          <w:color w:val="569CD6"/>
+          <w:sz w:val="14"/>
+          <w:szCs w:val="14"/>
+        </w:rPr>
+        <w:t>h1</w:t>
+      </w:r>
+      <w:r>
+        <w:rPr>
+          <w:rFonts w:ascii="Consolas" w:eastAsia="Times New Roman" w:hAnsi="Consolas" w:cs="Times New Roman"/>
+          <w:color w:val="808080"/>
+          <w:sz w:val="14"/>
+          <w:szCs w:val="14"/>
+        </w:rPr>
+        <w:t>&gt;</w:t>
+      </w:r>
+      <w:r>
+        <w:rPr>
+          <w:rFonts w:ascii="Consolas" w:eastAsia="Times New Roman" w:hAnsi="Consolas" w:cs="Times New Roman"/>
+          <w:color w:val="D4D4D4"/>
+          <w:sz w:val="14"/>
+          <w:szCs w:val="14"/>
+        </w:rPr>
+        <w:t>This is React App</w:t>
+      </w:r>
+      <w:r>
+        <w:rPr>
+          <w:rFonts w:ascii="Consolas" w:eastAsia="Times New Roman" w:hAnsi="Consolas" w:cs="Times New Roman"/>
+          <w:color w:val="808080"/>
+          <w:sz w:val="14"/>
+          <w:szCs w:val="14"/>
+        </w:rPr>
+        <w:t>&lt;/</w:t>
+      </w:r>
+      <w:r>
+        <w:rPr>
+          <w:rFonts w:ascii="Consolas" w:eastAsia="Times New Roman" w:hAnsi="Consolas" w:cs="Times New Roman"/>
+          <w:color w:val="569CD6"/>
+          <w:sz w:val="14"/>
+          <w:szCs w:val="14"/>
+        </w:rPr>
+        <w:t>h1</w:t>
+      </w:r>
+      <w:r>
+        <w:rPr>
+          <w:rFonts w:ascii="Consolas" w:eastAsia="Times New Roman" w:hAnsi="Consolas" w:cs="Times New Roman"/>
+          <w:color w:val="808080"/>
+          <w:sz w:val="14"/>
+          <w:szCs w:val="14"/>
+        </w:rPr>
+        <w:t>&gt;</w:t>
+      </w:r>
+    </w:p>
+    <w:p>
+      <w:pPr>
+        <w:shd w:val="clear" w:color="auto" w:fill="1E1E1E"/>
+        <w:spacing w:after="0" w:line="190" w:lineRule="atLeast"/>
+        <w:rPr>
+          <w:rFonts w:ascii="Consolas" w:eastAsia="Times New Roman" w:hAnsi="Consolas" w:cs="Times New Roman"/>
+          <w:color w:val="D4D4D4"/>
+          <w:sz w:val="14"/>
+          <w:szCs w:val="14"/>
+        </w:rPr>
+      </w:pPr>
+      <w:r>
+        <w:rPr>
+          <w:rFonts w:ascii="Consolas" w:eastAsia="Times New Roman" w:hAnsi="Consolas" w:cs="Times New Roman"/>
+          <w:color w:val="D4D4D4"/>
+          <w:sz w:val="14"/>
+          <w:szCs w:val="14"/>
+        </w:rPr>
+        <w:t>            </w:t>
+      </w:r>
+      <w:r>
+        <w:rPr>
+          <w:rFonts w:ascii="Consolas" w:eastAsia="Times New Roman" w:hAnsi="Consolas" w:cs="Times New Roman"/>
+          <w:color w:val="808080"/>
+          <w:sz w:val="14"/>
+          <w:szCs w:val="14"/>
+        </w:rPr>
+        <w:t>&lt;</w:t>
+      </w:r>
+      <w:r>
+        <w:rPr>
+          <w:rFonts w:ascii="Consolas" w:eastAsia="Times New Roman" w:hAnsi="Consolas" w:cs="Times New Roman"/>
+          <w:color w:val="569CD6"/>
+          <w:sz w:val="14"/>
+          <w:szCs w:val="14"/>
+        </w:rPr>
+        <w:t>p</w:t>
+      </w:r>
+      <w:r>
+        <w:rPr>
+          <w:rFonts w:ascii="Consolas" w:eastAsia="Times New Roman" w:hAnsi="Consolas" w:cs="Times New Roman"/>
+          <w:color w:val="D4D4D4"/>
+          <w:sz w:val="14"/>
+          <w:szCs w:val="14"/>
+        </w:rPr>
+        <w:t> </w:t>
+      </w:r>
+      <w:r>
+        <w:rPr>
+          <w:rFonts w:ascii="Consolas" w:eastAsia="Times New Roman" w:hAnsi="Consolas" w:cs="Times New Roman"/>
+          <w:color w:val="9CDCFE"/>
+          <w:sz w:val="14"/>
+          <w:szCs w:val="14"/>
+        </w:rPr>
+        <w:t>className</w:t>
+      </w:r>
+      <w:r>
+        <w:rPr>
+          <w:rFonts w:ascii="Consolas" w:eastAsia="Times New Roman" w:hAnsi="Consolas" w:cs="Times New Roman"/>
+          <w:color w:val="D4D4D4"/>
+          <w:sz w:val="14"/>
+          <w:szCs w:val="14"/>
+        </w:rPr>
+        <w:t>=</w:t>
+      </w:r>
+      <w:r>
+        <w:rPr>
+          <w:rFonts w:ascii="Consolas" w:eastAsia="Times New Roman" w:hAnsi="Consolas" w:cs="Times New Roman"/>
+          <w:color w:val="569CD6"/>
+          <w:sz w:val="14"/>
+          <w:szCs w:val="14"/>
+        </w:rPr>
+        <w:t>{</w:t>
+      </w:r>
+      <w:r>
+        <w:rPr>
+          <w:rFonts w:ascii="Consolas" w:eastAsia="Times New Roman" w:hAnsi="Consolas" w:cs="Times New Roman"/>
+          <w:color w:val="9CDCFE"/>
+          <w:sz w:val="14"/>
+          <w:szCs w:val="14"/>
+        </w:rPr>
+        <w:t>classes</w:t>
+      </w:r>
+      <w:r>
+        <w:rPr>
+          <w:rFonts w:ascii="Consolas" w:eastAsia="Times New Roman" w:hAnsi="Consolas" w:cs="Times New Roman"/>
+          <w:color w:val="D4D4D4"/>
+          <w:sz w:val="14"/>
+          <w:szCs w:val="14"/>
+        </w:rPr>
+        <w:t>.</w:t>
+      </w:r>
+      <w:r>
+        <w:rPr>
+          <w:rFonts w:ascii="Consolas" w:eastAsia="Times New Roman" w:hAnsi="Consolas" w:cs="Times New Roman"/>
+          <w:color w:val="DCDCAA"/>
+          <w:sz w:val="14"/>
+          <w:szCs w:val="14"/>
+        </w:rPr>
+        <w:t>join</w:t>
+      </w:r>
+      <w:r>
+        <w:rPr>
+          <w:rFonts w:ascii="Consolas" w:eastAsia="Times New Roman" w:hAnsi="Consolas" w:cs="Times New Roman"/>
+          <w:color w:val="D4D4D4"/>
+          <w:sz w:val="14"/>
+          <w:szCs w:val="14"/>
+        </w:rPr>
+        <w:t>(</w:t>
+      </w:r>
+      <w:r>
+        <w:rPr>
+          <w:rFonts w:ascii="Consolas" w:eastAsia="Times New Roman" w:hAnsi="Consolas" w:cs="Times New Roman"/>
+          <w:color w:val="CE9178"/>
+          <w:sz w:val="14"/>
+          <w:szCs w:val="14"/>
+        </w:rPr>
+        <w:t>' '</w:t>
+      </w:r>
+      <w:r>
+        <w:rPr>
+          <w:rFonts w:ascii="Consolas" w:eastAsia="Times New Roman" w:hAnsi="Consolas" w:cs="Times New Roman"/>
+          <w:color w:val="D4D4D4"/>
+          <w:sz w:val="14"/>
+          <w:szCs w:val="14"/>
+        </w:rPr>
+        <w:t>)</w:t>
+      </w:r>
+      <w:r>
+        <w:rPr>
+          <w:rFonts w:ascii="Consolas" w:eastAsia="Times New Roman" w:hAnsi="Consolas" w:cs="Times New Roman"/>
+          <w:color w:val="569CD6"/>
+          <w:sz w:val="14"/>
+          <w:szCs w:val="14"/>
+        </w:rPr>
+        <w:t>}</w:t>
+      </w:r>
+      <w:r>
+        <w:rPr>
+          <w:rFonts w:ascii="Consolas" w:eastAsia="Times New Roman" w:hAnsi="Consolas" w:cs="Times New Roman"/>
+          <w:color w:val="808080"/>
+          <w:sz w:val="14"/>
+          <w:szCs w:val="14"/>
+        </w:rPr>
+        <w:t>&gt;</w:t>
+      </w:r>
+      <w:r>
+        <w:rPr>
+          <w:rFonts w:ascii="Consolas" w:eastAsia="Times New Roman" w:hAnsi="Consolas" w:cs="Times New Roman"/>
+          <w:color w:val="D4D4D4"/>
+          <w:sz w:val="14"/>
+          <w:szCs w:val="14"/>
+        </w:rPr>
+        <w:t>This part is main app section</w:t>
+      </w:r>
+      <w:r>
+        <w:rPr>
+          <w:rFonts w:ascii="Consolas" w:eastAsia="Times New Roman" w:hAnsi="Consolas" w:cs="Times New Roman"/>
+          <w:color w:val="808080"/>
+          <w:sz w:val="14"/>
+          <w:szCs w:val="14"/>
+        </w:rPr>
+        <w:t>&lt;/</w:t>
+      </w:r>
+      <w:r>
+        <w:rPr>
+          <w:rFonts w:ascii="Consolas" w:eastAsia="Times New Roman" w:hAnsi="Consolas" w:cs="Times New Roman"/>
+          <w:color w:val="569CD6"/>
+          <w:sz w:val="14"/>
+          <w:szCs w:val="14"/>
+        </w:rPr>
+        <w:t>p</w:t>
+      </w:r>
+      <w:r>
+        <w:rPr>
+          <w:rFonts w:ascii="Consolas" w:eastAsia="Times New Roman" w:hAnsi="Consolas" w:cs="Times New Roman"/>
+          <w:color w:val="808080"/>
+          <w:sz w:val="14"/>
+          <w:szCs w:val="14"/>
+        </w:rPr>
+        <w:t>&gt;</w:t>
+      </w:r>
+    </w:p>
+    <w:p>
+      <w:pPr>
+        <w:shd w:val="clear" w:color="auto" w:fill="1E1E1E"/>
+        <w:spacing w:after="0" w:line="190" w:lineRule="atLeast"/>
+        <w:rPr>
+          <w:rFonts w:ascii="Consolas" w:eastAsia="Times New Roman" w:hAnsi="Consolas" w:cs="Times New Roman"/>
+          <w:color w:val="D4D4D4"/>
+          <w:sz w:val="14"/>
+          <w:szCs w:val="14"/>
+        </w:rPr>
+      </w:pPr>
+      <w:r>
+        <w:rPr>
+          <w:rFonts w:ascii="Consolas" w:eastAsia="Times New Roman" w:hAnsi="Consolas" w:cs="Times New Roman"/>
+          <w:color w:val="D4D4D4"/>
+          <w:sz w:val="14"/>
+          <w:szCs w:val="14"/>
+        </w:rPr>
+        <w:t>            </w:t>
+      </w:r>
+      <w:r>
+        <w:rPr>
+          <w:rFonts w:ascii="Consolas" w:eastAsia="Times New Roman" w:hAnsi="Consolas" w:cs="Times New Roman"/>
+          <w:color w:val="808080"/>
+          <w:sz w:val="14"/>
+          <w:szCs w:val="14"/>
+        </w:rPr>
+        <w:t>&lt;</w:t>
+      </w:r>
+      <w:r>
+        <w:rPr>
+          <w:rFonts w:ascii="Consolas" w:eastAsia="Times New Roman" w:hAnsi="Consolas" w:cs="Times New Roman"/>
+          <w:color w:val="569CD6"/>
+          <w:sz w:val="14"/>
+          <w:szCs w:val="14"/>
+        </w:rPr>
+        <w:t>button</w:t>
+      </w:r>
+      <w:r>
+        <w:rPr>
+          <w:rFonts w:ascii="Consolas" w:eastAsia="Times New Roman" w:hAnsi="Consolas" w:cs="Times New Roman"/>
+          <w:color w:val="D4D4D4"/>
+          <w:sz w:val="14"/>
+          <w:szCs w:val="14"/>
+        </w:rPr>
+        <w:t> </w:t>
+      </w:r>
+      <w:r>
+        <w:rPr>
+          <w:rFonts w:ascii="Consolas" w:eastAsia="Times New Roman" w:hAnsi="Consolas" w:cs="Times New Roman"/>
+          <w:color w:val="9CDCFE"/>
+          <w:sz w:val="14"/>
+          <w:szCs w:val="14"/>
+        </w:rPr>
+        <w:t>style</w:t>
+      </w:r>
+      <w:r>
+        <w:rPr>
+          <w:rFonts w:ascii="Consolas" w:eastAsia="Times New Roman" w:hAnsi="Consolas" w:cs="Times New Roman"/>
+          <w:color w:val="D4D4D4"/>
+          <w:sz w:val="14"/>
+          <w:szCs w:val="14"/>
+        </w:rPr>
+        <w:t>=</w:t>
+      </w:r>
+      <w:r>
+        <w:rPr>
+          <w:rFonts w:ascii="Consolas" w:eastAsia="Times New Roman" w:hAnsi="Consolas" w:cs="Times New Roman"/>
+          <w:color w:val="569CD6"/>
+          <w:sz w:val="14"/>
+          <w:szCs w:val="14"/>
+        </w:rPr>
+        <w:t>{</w:t>
+      </w:r>
+      <w:r>
+        <w:rPr>
+          <w:rFonts w:ascii="Consolas" w:eastAsia="Times New Roman" w:hAnsi="Consolas" w:cs="Times New Roman"/>
+          <w:color w:val="9CDCFE"/>
+          <w:sz w:val="14"/>
+          <w:szCs w:val="14"/>
+        </w:rPr>
+        <w:t>style</w:t>
+      </w:r>
+      <w:r>
+        <w:rPr>
+          <w:rFonts w:ascii="Consolas" w:eastAsia="Times New Roman" w:hAnsi="Consolas" w:cs="Times New Roman"/>
+          <w:color w:val="569CD6"/>
+          <w:sz w:val="14"/>
+          <w:szCs w:val="14"/>
+        </w:rPr>
+        <w:t>}</w:t>
+      </w:r>
+      <w:r>
+        <w:rPr>
+          <w:rFonts w:ascii="Consolas" w:eastAsia="Times New Roman" w:hAnsi="Consolas" w:cs="Times New Roman"/>
+          <w:color w:val="D4D4D4"/>
+          <w:sz w:val="14"/>
+          <w:szCs w:val="14"/>
+        </w:rPr>
+        <w:t> </w:t>
+      </w:r>
+      <w:r>
+        <w:rPr>
+          <w:rFonts w:ascii="Consolas" w:eastAsia="Times New Roman" w:hAnsi="Consolas" w:cs="Times New Roman"/>
+          <w:color w:val="9CDCFE"/>
+          <w:sz w:val="14"/>
+          <w:szCs w:val="14"/>
+        </w:rPr>
+        <w:t>onClick</w:t>
+      </w:r>
+      <w:r>
+        <w:rPr>
+          <w:rFonts w:ascii="Consolas" w:eastAsia="Times New Roman" w:hAnsi="Consolas" w:cs="Times New Roman"/>
+          <w:color w:val="D4D4D4"/>
+          <w:sz w:val="14"/>
+          <w:szCs w:val="14"/>
+        </w:rPr>
+        <w:t>=</w:t>
+      </w:r>
+      <w:r>
+        <w:rPr>
+          <w:rFonts w:ascii="Consolas" w:eastAsia="Times New Roman" w:hAnsi="Consolas" w:cs="Times New Roman"/>
+          <w:color w:val="569CD6"/>
+          <w:sz w:val="14"/>
+          <w:szCs w:val="14"/>
+        </w:rPr>
+        <w:t>{this</w:t>
+      </w:r>
+      <w:r>
+        <w:rPr>
+          <w:rFonts w:ascii="Consolas" w:eastAsia="Times New Roman" w:hAnsi="Consolas" w:cs="Times New Roman"/>
+          <w:color w:val="D4D4D4"/>
+          <w:sz w:val="14"/>
+          <w:szCs w:val="14"/>
+        </w:rPr>
+        <w:t>.</w:t>
+      </w:r>
+      <w:r>
+        <w:rPr>
+          <w:rFonts w:ascii="Consolas" w:eastAsia="Times New Roman" w:hAnsi="Consolas" w:cs="Times New Roman"/>
+          <w:color w:val="9CDCFE"/>
+          <w:sz w:val="14"/>
+          <w:szCs w:val="14"/>
+        </w:rPr>
+        <w:t>togglePersons</w:t>
+      </w:r>
+      <w:r>
+        <w:rPr>
+          <w:rFonts w:ascii="Consolas" w:eastAsia="Times New Roman" w:hAnsi="Consolas" w:cs="Times New Roman"/>
+          <w:color w:val="569CD6"/>
+          <w:sz w:val="14"/>
+          <w:szCs w:val="14"/>
+        </w:rPr>
+        <w:t>}</w:t>
+      </w:r>
+      <w:r>
+        <w:rPr>
+          <w:rFonts w:ascii="Consolas" w:eastAsia="Times New Roman" w:hAnsi="Consolas" w:cs="Times New Roman"/>
+          <w:color w:val="808080"/>
+          <w:sz w:val="14"/>
+          <w:szCs w:val="14"/>
+        </w:rPr>
+        <w:t>&gt;</w:t>
+      </w:r>
+      <w:r>
+        <w:rPr>
+          <w:rFonts w:ascii="Consolas" w:eastAsia="Times New Roman" w:hAnsi="Consolas" w:cs="Times New Roman"/>
+          <w:color w:val="D4D4D4"/>
+          <w:sz w:val="14"/>
+          <w:szCs w:val="14"/>
+        </w:rPr>
+        <w:t>Toggle</w:t>
+      </w:r>
+      <w:r>
+        <w:rPr>
+          <w:rFonts w:ascii="Consolas" w:eastAsia="Times New Roman" w:hAnsi="Consolas" w:cs="Times New Roman"/>
+          <w:color w:val="808080"/>
+          <w:sz w:val="14"/>
+          <w:szCs w:val="14"/>
+        </w:rPr>
+        <w:t>&lt;/</w:t>
+      </w:r>
+      <w:r>
+        <w:rPr>
+          <w:rFonts w:ascii="Consolas" w:eastAsia="Times New Roman" w:hAnsi="Consolas" w:cs="Times New Roman"/>
+          <w:color w:val="569CD6"/>
+          <w:sz w:val="14"/>
+          <w:szCs w:val="14"/>
+        </w:rPr>
+        <w:t>button</w:t>
+      </w:r>
+      <w:r>
+        <w:rPr>
+          <w:rFonts w:ascii="Consolas" w:eastAsia="Times New Roman" w:hAnsi="Consolas" w:cs="Times New Roman"/>
+          <w:color w:val="808080"/>
+          <w:sz w:val="14"/>
+          <w:szCs w:val="14"/>
+        </w:rPr>
+        <w:t>&gt;</w:t>
+      </w:r>
+    </w:p>
+    <w:p>
+      <w:pPr>
+        <w:shd w:val="clear" w:color="auto" w:fill="1E1E1E"/>
+        <w:spacing w:after="0" w:line="190" w:lineRule="atLeast"/>
+        <w:rPr>
+          <w:rFonts w:ascii="Consolas" w:eastAsia="Times New Roman" w:hAnsi="Consolas" w:cs="Times New Roman"/>
+          <w:color w:val="D4D4D4"/>
+          <w:sz w:val="14"/>
+          <w:szCs w:val="14"/>
+        </w:rPr>
+      </w:pPr>
+      <w:r>
+        <w:rPr>
+          <w:rFonts w:ascii="Consolas" w:eastAsia="Times New Roman" w:hAnsi="Consolas" w:cs="Times New Roman"/>
+          <w:color w:val="D4D4D4"/>
+          <w:sz w:val="14"/>
+          <w:szCs w:val="14"/>
+        </w:rPr>
+        <w:t>          </w:t>
+      </w:r>
+      <w:r>
+        <w:rPr>
+          <w:rFonts w:ascii="Consolas" w:eastAsia="Times New Roman" w:hAnsi="Consolas" w:cs="Times New Roman"/>
+          <w:color w:val="569CD6"/>
+          <w:sz w:val="14"/>
+          <w:szCs w:val="14"/>
+        </w:rPr>
+        <w:t>{</w:t>
+      </w:r>
+      <w:r>
+        <w:rPr>
+          <w:rFonts w:ascii="Consolas" w:eastAsia="Times New Roman" w:hAnsi="Consolas" w:cs="Times New Roman"/>
+          <w:color w:val="9CDCFE"/>
+          <w:sz w:val="14"/>
+          <w:szCs w:val="14"/>
+        </w:rPr>
+        <w:t>contnt</w:t>
+      </w:r>
+      <w:r>
+        <w:rPr>
+          <w:rFonts w:ascii="Consolas" w:eastAsia="Times New Roman" w:hAnsi="Consolas" w:cs="Times New Roman"/>
+          <w:color w:val="569CD6"/>
+          <w:sz w:val="14"/>
+          <w:szCs w:val="14"/>
+        </w:rPr>
+        <w:t>}</w:t>
+      </w:r>
+    </w:p>
+    <w:p>
+      <w:pPr>
+        <w:shd w:val="clear" w:color="auto" w:fill="1E1E1E"/>
+        <w:spacing w:after="0" w:line="190" w:lineRule="atLeast"/>
+        <w:rPr>
+          <w:rFonts w:ascii="Consolas" w:eastAsia="Times New Roman" w:hAnsi="Consolas" w:cs="Times New Roman"/>
+          <w:color w:val="D4D4D4"/>
+          <w:sz w:val="14"/>
+          <w:szCs w:val="14"/>
+        </w:rPr>
+      </w:pPr>
+      <w:r>
+        <w:rPr>
+          <w:rFonts w:ascii="Consolas" w:eastAsia="Times New Roman" w:hAnsi="Consolas" w:cs="Times New Roman"/>
+          <w:color w:val="D4D4D4"/>
+          <w:sz w:val="14"/>
+          <w:szCs w:val="14"/>
+        </w:rPr>
+        <w:t>         </w:t>
+      </w:r>
+      <w:r>
+        <w:rPr>
+          <w:rFonts w:ascii="Consolas" w:eastAsia="Times New Roman" w:hAnsi="Consolas" w:cs="Times New Roman"/>
+          <w:color w:val="808080"/>
+          <w:sz w:val="14"/>
+          <w:szCs w:val="14"/>
+        </w:rPr>
+        <w:t>&lt;/</w:t>
+      </w:r>
+      <w:r>
+        <w:rPr>
+          <w:rFonts w:ascii="Consolas" w:eastAsia="Times New Roman" w:hAnsi="Consolas" w:cs="Times New Roman"/>
+          <w:color w:val="569CD6"/>
+          <w:sz w:val="14"/>
+          <w:szCs w:val="14"/>
+        </w:rPr>
+        <w:t>div</w:t>
+      </w:r>
+      <w:r>
+        <w:rPr>
+          <w:rFonts w:ascii="Consolas" w:eastAsia="Times New Roman" w:hAnsi="Consolas" w:cs="Times New Roman"/>
+          <w:color w:val="808080"/>
+          <w:sz w:val="14"/>
+          <w:szCs w:val="14"/>
+        </w:rPr>
+        <w:t>&gt;</w:t>
+      </w:r>
+    </w:p>
+    <w:p>
+      <w:pPr>
+        <w:shd w:val="clear" w:color="auto" w:fill="1E1E1E"/>
+        <w:spacing w:after="0" w:line="190" w:lineRule="atLeast"/>
+        <w:rPr>
+          <w:rFonts w:ascii="Consolas" w:eastAsia="Times New Roman" w:hAnsi="Consolas" w:cs="Times New Roman"/>
+          <w:color w:val="D4D4D4"/>
+          <w:sz w:val="14"/>
+          <w:szCs w:val="14"/>
+        </w:rPr>
+      </w:pPr>
+      <w:r>
+        <w:rPr>
+          <w:rFonts w:ascii="Consolas" w:eastAsia="Times New Roman" w:hAnsi="Consolas" w:cs="Times New Roman"/>
+          <w:color w:val="D4D4D4"/>
+          <w:sz w:val="14"/>
+          <w:szCs w:val="14"/>
+        </w:rPr>
+        <w:t>        );</w:t>
+      </w:r>
+    </w:p>
+    <w:p>
+      <w:pPr>
+        <w:shd w:val="clear" w:color="auto" w:fill="1E1E1E"/>
+        <w:spacing w:after="0" w:line="190" w:lineRule="atLeast"/>
+        <w:rPr>
+          <w:rFonts w:ascii="Consolas" w:eastAsia="Times New Roman" w:hAnsi="Consolas" w:cs="Times New Roman"/>
+          <w:color w:val="D4D4D4"/>
+          <w:sz w:val="14"/>
+          <w:szCs w:val="14"/>
+        </w:rPr>
+      </w:pPr>
+      <w:r>
+        <w:rPr>
+          <w:rFonts w:ascii="Consolas" w:eastAsia="Times New Roman" w:hAnsi="Consolas" w:cs="Times New Roman"/>
+          <w:color w:val="D4D4D4"/>
+          <w:sz w:val="14"/>
+          <w:szCs w:val="14"/>
+        </w:rPr>
+        <w:t>      }</w:t>
+      </w:r>
+    </w:p>
+    <w:p>
+      <w:pPr>
+        <w:shd w:val="clear" w:color="auto" w:fill="1E1E1E"/>
+        <w:spacing w:after="0" w:line="190" w:lineRule="atLeast"/>
+        <w:rPr>
+          <w:rFonts w:ascii="Consolas" w:eastAsia="Times New Roman" w:hAnsi="Consolas" w:cs="Times New Roman"/>
+          <w:color w:val="D4D4D4"/>
+          <w:sz w:val="14"/>
+          <w:szCs w:val="14"/>
+        </w:rPr>
+      </w:pPr>
+      <w:r>
+        <w:rPr>
+          <w:rFonts w:ascii="Consolas" w:eastAsia="Times New Roman" w:hAnsi="Consolas" w:cs="Times New Roman"/>
+          <w:color w:val="D4D4D4"/>
+          <w:sz w:val="14"/>
+          <w:szCs w:val="14"/>
+        </w:rPr>
+        <w:t>  }</w:t>
+      </w:r>
+    </w:p>
+    <w:p>
+      <w:pPr>
+        <w:pStyle w:val="NormalWeb"/>
+        <w:shd w:val="clear" w:color="auto" w:fill="FFFFFF"/>
+        <w:spacing w:before="0" w:beforeAutospacing="0" w:after="240" w:afterAutospacing="0"/>
+        <w:textAlignment w:val="baseline"/>
+        <w:rPr>
+          <w:rFonts w:ascii="Segoe UI" w:hAnsi="Segoe UI" w:cs="Segoe UI"/>
+        </w:rPr>
+      </w:pPr>
+    </w:p>
+    <w:p>
+      <w:pPr>
+        <w:rPr>
+          <w:rFonts w:ascii="Segoe UI" w:eastAsia="Times New Roman" w:hAnsi="Segoe UI" w:cs="Segoe UI"/>
+          <w:sz w:val="24"/>
+          <w:szCs w:val="24"/>
         </w:rPr>
       </w:pPr>
     </w:p>
@@ -21951,6 +23325,22 @@
     <w:uiPriority w:val="99"/>
     <w:semiHidden/>
     <w:rsid w:val="001B3FD2"/>
+  </w:style>
+  <w:style w:type="paragraph" w:styleId="NormalWeb">
+    <w:name w:val="Normal (Web)"/>
+    <w:basedOn w:val="Normal"/>
+    <w:uiPriority w:val="99"/>
+    <w:semiHidden/>
+    <w:unhideWhenUsed/>
+    <w:rsid w:val="00273FEE"/>
+    <w:pPr>
+      <w:spacing w:before="100" w:beforeAutospacing="1" w:after="100" w:afterAutospacing="1" w:line="240" w:lineRule="auto"/>
+    </w:pPr>
+    <w:rPr>
+      <w:rFonts w:ascii="Times New Roman" w:eastAsia="Times New Roman" w:hAnsi="Times New Roman" w:cs="Times New Roman"/>
+      <w:sz w:val="24"/>
+      <w:szCs w:val="24"/>
+    </w:rPr>
   </w:style>
 </w:styles>
 </file>

</xml_diff>

<commit_message>
Doc updated about components
</commit_message>
<xml_diff>
--- a/Doc.docx
+++ b/Doc.docx
@@ -951,6 +951,124 @@
           <w:b/>
           <w:sz w:val="28"/>
         </w:rPr>
+        <w:t>Why components and not component?</w:t>
+      </w:r>
+    </w:p>
+    <w:p>
+      <w:pPr>
+        <w:pStyle w:val="ListParagraph"/>
+        <w:numPr>
+          <w:ilvl w:val="0"/>
+          <w:numId w:val="5"/>
+        </w:numPr>
+        <w:rPr>
+          <w:rFonts w:cstheme="minorHAnsi"/>
+          <w:b/>
+          <w:sz w:val="28"/>
+        </w:rPr>
+      </w:pPr>
+      <w:r>
+        <w:rPr>
+          <w:rFonts w:cstheme="minorHAnsi"/>
+          <w:sz w:val="24"/>
+        </w:rPr>
+        <w:t>To avoid re-rendering of whole site, we split it into components and hence only re-render the component which needs to be re-rendered.</w:t>
+      </w:r>
+    </w:p>
+    <w:p>
+      <w:pPr>
+        <w:pStyle w:val="ListParagraph"/>
+        <w:numPr>
+          <w:ilvl w:val="0"/>
+          <w:numId w:val="5"/>
+        </w:numPr>
+        <w:rPr>
+          <w:rFonts w:cstheme="minorHAnsi"/>
+          <w:b/>
+          <w:sz w:val="28"/>
+        </w:rPr>
+      </w:pPr>
+      <w:r>
+        <w:rPr>
+          <w:rFonts w:cstheme="minorHAnsi"/>
+          <w:sz w:val="24"/>
+        </w:rPr>
+        <w:t>To improve code reusability.</w:t>
+      </w:r>
+    </w:p>
+    <w:p>
+      <w:pPr>
+        <w:pStyle w:val="ListParagraph"/>
+        <w:numPr>
+          <w:ilvl w:val="0"/>
+          <w:numId w:val="5"/>
+        </w:numPr>
+        <w:rPr>
+          <w:rFonts w:cstheme="minorHAnsi"/>
+          <w:b/>
+          <w:sz w:val="28"/>
+        </w:rPr>
+      </w:pPr>
+      <w:r>
+        <w:rPr>
+          <w:rFonts w:cstheme="minorHAnsi"/>
+          <w:sz w:val="24"/>
+        </w:rPr>
+        <w:t>Code collaboration becomes easier , since less conflicts will happen if they work on separate files.</w:t>
+      </w:r>
+    </w:p>
+    <w:p>
+      <w:pPr>
+        <w:pStyle w:val="ListParagraph"/>
+        <w:numPr>
+          <w:ilvl w:val="0"/>
+          <w:numId w:val="5"/>
+        </w:numPr>
+        <w:rPr>
+          <w:rFonts w:cstheme="minorHAnsi"/>
+          <w:b/>
+          <w:sz w:val="28"/>
+        </w:rPr>
+      </w:pPr>
+      <w:r>
+        <w:rPr>
+          <w:rFonts w:cstheme="minorHAnsi"/>
+          <w:sz w:val="24"/>
+        </w:rPr>
+        <w:t>Testing becomes easier</w:t>
+      </w:r>
+    </w:p>
+    <w:p>
+      <w:pPr>
+        <w:ind w:left="720"/>
+        <w:rPr>
+          <w:rFonts w:cstheme="minorHAnsi"/>
+        </w:rPr>
+      </w:pPr>
+    </w:p>
+    <w:p>
+      <w:pPr>
+        <w:ind w:left="720"/>
+        <w:rPr>
+          <w:rFonts w:cstheme="minorHAnsi"/>
+        </w:rPr>
+      </w:pPr>
+    </w:p>
+    <w:p>
+      <w:pPr>
+        <w:ind w:left="720"/>
+        <w:rPr>
+          <w:rFonts w:cstheme="minorHAnsi"/>
+          <w:b/>
+          <w:sz w:val="28"/>
+        </w:rPr>
+      </w:pPr>
+      <w:r>
+        <w:rPr>
+          <w:rFonts w:cstheme="minorHAnsi"/>
+          <w:b/>
+          <w:sz w:val="28"/>
+        </w:rPr>
         <w:t>Components:</w:t>
       </w:r>
     </w:p>
@@ -987,6 +1105,7 @@
         <w:rPr>
           <w:rFonts w:cstheme="minorHAnsi"/>
         </w:rPr>
+        <w:lastRenderedPageBreak/>
         <w:t>Import react and make a function which returns some JSX and export it with a name which can be imported in App.js eg:</w:t>
       </w:r>
     </w:p>
@@ -1630,7 +1749,6 @@
         <w:rPr>
           <w:rFonts w:cstheme="minorHAnsi"/>
         </w:rPr>
-        <w:lastRenderedPageBreak/>
         <w:t xml:space="preserve">“props” is basically the collection of properties sent to this file by </w:t>
       </w:r>
       <w:r>
@@ -4631,6 +4749,7 @@
           <w:sz w:val="14"/>
           <w:szCs w:val="14"/>
         </w:rPr>
+        <w:lastRenderedPageBreak/>
         <w:t>        </w:t>
       </w:r>
       <w:r>
@@ -5361,7 +5480,6 @@
         <w:rPr>
           <w:rFonts w:cstheme="minorHAnsi"/>
         </w:rPr>
-        <w:lastRenderedPageBreak/>
         <w:t>To send in parameters we can use something like this:</w:t>
       </w:r>
     </w:p>
@@ -7075,6 +7193,7 @@
           <w:sz w:val="14"/>
           <w:szCs w:val="14"/>
         </w:rPr>
+        <w:lastRenderedPageBreak/>
         <w:t>    ]</w:t>
       </w:r>
     </w:p>
@@ -8431,7 +8550,6 @@
           <w:sz w:val="14"/>
           <w:szCs w:val="14"/>
         </w:rPr>
-        <w:lastRenderedPageBreak/>
         <w:t>        </w:t>
       </w:r>
       <w:r>
@@ -10236,6 +10354,7 @@
           <w:sz w:val="14"/>
           <w:szCs w:val="14"/>
         </w:rPr>
+        <w:lastRenderedPageBreak/>
         <w:t>          { </w:t>
       </w:r>
       <w:r>
@@ -10438,7 +10557,6 @@
           <w:b/>
           <w:sz w:val="28"/>
         </w:rPr>
-        <w:lastRenderedPageBreak/>
         <w:t>Styling</w:t>
       </w:r>
       <w:r>
@@ -13006,6 +13124,7 @@
           <w:sz w:val="14"/>
           <w:szCs w:val="14"/>
         </w:rPr>
+        <w:lastRenderedPageBreak/>
         <w:t>          </w:t>
       </w:r>
       <w:r>
@@ -13130,7 +13249,6 @@
         <w:rPr>
           <w:rFonts w:ascii="Segoe UI" w:hAnsi="Segoe UI" w:cs="Segoe UI"/>
         </w:rPr>
-        <w:lastRenderedPageBreak/>
         <w:t>To put on conditions inside a react component, we have to add {} inside which we can use ternary statements… for example for toggling the visibility of a block we can write something like this:</w:t>
       </w:r>
     </w:p>
@@ -15571,6 +15689,7 @@
           <w:sz w:val="14"/>
           <w:szCs w:val="14"/>
         </w:rPr>
+        <w:lastRenderedPageBreak/>
         <w:t>        </w:t>
       </w:r>
       <w:r>
@@ -17012,7 +17131,6 @@
         <w:rPr>
           <w:rFonts w:ascii="Segoe UI" w:hAnsi="Segoe UI" w:cs="Segoe UI"/>
         </w:rPr>
-        <w:lastRenderedPageBreak/>
         <w:t xml:space="preserve">Using map() to output lists, hence removed the manual typing of 3 </w:t>
       </w:r>
       <w:r>
@@ -18365,6 +18483,7 @@
           <w:sz w:val="14"/>
           <w:szCs w:val="14"/>
         </w:rPr>
+        <w:lastRenderedPageBreak/>
         <w:t>  }</w:t>
       </w:r>
     </w:p>
@@ -18941,7 +19060,6 @@
           <w:sz w:val="14"/>
           <w:szCs w:val="14"/>
         </w:rPr>
-        <w:lastRenderedPageBreak/>
         <w:t>        </w:t>
       </w:r>
       <w:r>
@@ -21032,6 +21150,7 @@
           <w:sz w:val="14"/>
           <w:szCs w:val="14"/>
         </w:rPr>
+        <w:lastRenderedPageBreak/>
         <w:t>    </w:t>
       </w:r>
       <w:r>
@@ -21245,7 +21364,6 @@
           <w:b/>
           <w:sz w:val="28"/>
         </w:rPr>
-        <w:lastRenderedPageBreak/>
         <w:t>Const cannot be reassigned or re declared but When you're adding to an array or object you're not re-assigning or re-declaring the constant, it's already declared and assigned, you're just adding to the "list" that the constant points to.</w:t>
       </w:r>
     </w:p>
@@ -22568,10 +22686,89 @@
       <w:pPr>
         <w:rPr>
           <w:rFonts w:ascii="Segoe UI" w:eastAsia="Times New Roman" w:hAnsi="Segoe UI" w:cs="Segoe UI"/>
-          <w:sz w:val="24"/>
+          <w:b/>
+          <w:sz w:val="36"/>
           <w:szCs w:val="24"/>
         </w:rPr>
       </w:pPr>
+      <w:r>
+        <w:rPr>
+          <w:rFonts w:ascii="Segoe UI" w:eastAsia="Times New Roman" w:hAnsi="Segoe UI" w:cs="Segoe UI"/>
+          <w:b/>
+          <w:sz w:val="36"/>
+          <w:szCs w:val="24"/>
+        </w:rPr>
+        <w:t>On every event, the whole content is re-rendered ie, render method is called!!!</w:t>
+      </w:r>
+    </w:p>
+    <w:p>
+      <w:pPr>
+        <w:rPr>
+          <w:rFonts w:ascii="Segoe UI" w:eastAsia="Times New Roman" w:hAnsi="Segoe UI" w:cs="Segoe UI"/>
+          <w:b/>
+          <w:sz w:val="36"/>
+          <w:szCs w:val="24"/>
+        </w:rPr>
+      </w:pPr>
+    </w:p>
+    <w:p>
+      <w:pPr>
+        <w:rPr>
+          <w:rFonts w:ascii="Segoe UI" w:eastAsia="Times New Roman" w:hAnsi="Segoe UI" w:cs="Segoe UI"/>
+          <w:b/>
+          <w:sz w:val="36"/>
+          <w:szCs w:val="24"/>
+        </w:rPr>
+      </w:pPr>
+    </w:p>
+    <w:p>
+      <w:pPr>
+        <w:rPr>
+          <w:rFonts w:ascii="Segoe UI" w:eastAsia="Times New Roman" w:hAnsi="Segoe UI" w:cs="Segoe UI"/>
+          <w:sz w:val="28"/>
+          <w:szCs w:val="24"/>
+        </w:rPr>
+      </w:pPr>
+      <w:r>
+        <w:rPr>
+          <w:rFonts w:ascii="Segoe UI" w:eastAsia="Times New Roman" w:hAnsi="Segoe UI" w:cs="Segoe UI"/>
+          <w:sz w:val="28"/>
+          <w:szCs w:val="24"/>
+        </w:rPr>
+        <w:t>Radium</w:t>
+      </w:r>
+      <w:r>
+        <w:rPr>
+          <w:rFonts w:ascii="Segoe UI" w:eastAsia="Times New Roman" w:hAnsi="Segoe UI" w:cs="Segoe UI"/>
+          <w:sz w:val="28"/>
+          <w:szCs w:val="24"/>
+        </w:rPr>
+        <w:t>(external library)</w:t>
+      </w:r>
+      <w:r>
+        <w:rPr>
+          <w:rFonts w:ascii="Segoe UI" w:eastAsia="Times New Roman" w:hAnsi="Segoe UI" w:cs="Segoe UI"/>
+          <w:sz w:val="28"/>
+          <w:szCs w:val="24"/>
+        </w:rPr>
+        <w:t xml:space="preserve"> is </w:t>
+      </w:r>
+      <w:r>
+        <w:rPr>
+          <w:rFonts w:ascii="Segoe UI" w:eastAsia="Times New Roman" w:hAnsi="Segoe UI" w:cs="Segoe UI"/>
+          <w:sz w:val="28"/>
+          <w:szCs w:val="24"/>
+        </w:rPr>
+        <w:t xml:space="preserve">used in </w:t>
+      </w:r>
+      <w:r>
+        <w:rPr>
+          <w:rFonts w:ascii="Segoe UI" w:eastAsia="Times New Roman" w:hAnsi="Segoe UI" w:cs="Segoe UI"/>
+          <w:sz w:val="28"/>
+          <w:szCs w:val="24"/>
+        </w:rPr>
+        <w:t>React to implement inline CSS in a better and easier fashion.</w:t>
+      </w:r>
     </w:p>
     <w:sectPr>
       <w:pgSz w:w="12240" w:h="15840"/>
@@ -22937,6 +23134,119 @@
       </w:rPr>
     </w:lvl>
     <w:lvl w:ilvl="1" w:tplc="04090003">
+      <w:start w:val="1"/>
+      <w:numFmt w:val="bullet"/>
+      <w:lvlText w:val="o"/>
+      <w:lvlJc w:val="left"/>
+      <w:pPr>
+        <w:ind w:left="2160" w:hanging="360"/>
+      </w:pPr>
+      <w:rPr>
+        <w:rFonts w:ascii="Courier New" w:hAnsi="Courier New" w:cs="Courier New" w:hint="default"/>
+      </w:rPr>
+    </w:lvl>
+    <w:lvl w:ilvl="2" w:tplc="04090005" w:tentative="1">
+      <w:start w:val="1"/>
+      <w:numFmt w:val="bullet"/>
+      <w:lvlText w:val=""/>
+      <w:lvlJc w:val="left"/>
+      <w:pPr>
+        <w:ind w:left="2880" w:hanging="360"/>
+      </w:pPr>
+      <w:rPr>
+        <w:rFonts w:ascii="Wingdings" w:hAnsi="Wingdings" w:hint="default"/>
+      </w:rPr>
+    </w:lvl>
+    <w:lvl w:ilvl="3" w:tplc="04090001" w:tentative="1">
+      <w:start w:val="1"/>
+      <w:numFmt w:val="bullet"/>
+      <w:lvlText w:val=""/>
+      <w:lvlJc w:val="left"/>
+      <w:pPr>
+        <w:ind w:left="3600" w:hanging="360"/>
+      </w:pPr>
+      <w:rPr>
+        <w:rFonts w:ascii="Symbol" w:hAnsi="Symbol" w:hint="default"/>
+      </w:rPr>
+    </w:lvl>
+    <w:lvl w:ilvl="4" w:tplc="04090003" w:tentative="1">
+      <w:start w:val="1"/>
+      <w:numFmt w:val="bullet"/>
+      <w:lvlText w:val="o"/>
+      <w:lvlJc w:val="left"/>
+      <w:pPr>
+        <w:ind w:left="4320" w:hanging="360"/>
+      </w:pPr>
+      <w:rPr>
+        <w:rFonts w:ascii="Courier New" w:hAnsi="Courier New" w:cs="Courier New" w:hint="default"/>
+      </w:rPr>
+    </w:lvl>
+    <w:lvl w:ilvl="5" w:tplc="04090005" w:tentative="1">
+      <w:start w:val="1"/>
+      <w:numFmt w:val="bullet"/>
+      <w:lvlText w:val=""/>
+      <w:lvlJc w:val="left"/>
+      <w:pPr>
+        <w:ind w:left="5040" w:hanging="360"/>
+      </w:pPr>
+      <w:rPr>
+        <w:rFonts w:ascii="Wingdings" w:hAnsi="Wingdings" w:hint="default"/>
+      </w:rPr>
+    </w:lvl>
+    <w:lvl w:ilvl="6" w:tplc="04090001" w:tentative="1">
+      <w:start w:val="1"/>
+      <w:numFmt w:val="bullet"/>
+      <w:lvlText w:val=""/>
+      <w:lvlJc w:val="left"/>
+      <w:pPr>
+        <w:ind w:left="5760" w:hanging="360"/>
+      </w:pPr>
+      <w:rPr>
+        <w:rFonts w:ascii="Symbol" w:hAnsi="Symbol" w:hint="default"/>
+      </w:rPr>
+    </w:lvl>
+    <w:lvl w:ilvl="7" w:tplc="04090003" w:tentative="1">
+      <w:start w:val="1"/>
+      <w:numFmt w:val="bullet"/>
+      <w:lvlText w:val="o"/>
+      <w:lvlJc w:val="left"/>
+      <w:pPr>
+        <w:ind w:left="6480" w:hanging="360"/>
+      </w:pPr>
+      <w:rPr>
+        <w:rFonts w:ascii="Courier New" w:hAnsi="Courier New" w:cs="Courier New" w:hint="default"/>
+      </w:rPr>
+    </w:lvl>
+    <w:lvl w:ilvl="8" w:tplc="04090005" w:tentative="1">
+      <w:start w:val="1"/>
+      <w:numFmt w:val="bullet"/>
+      <w:lvlText w:val=""/>
+      <w:lvlJc w:val="left"/>
+      <w:pPr>
+        <w:ind w:left="7200" w:hanging="360"/>
+      </w:pPr>
+      <w:rPr>
+        <w:rFonts w:ascii="Wingdings" w:hAnsi="Wingdings" w:hint="default"/>
+      </w:rPr>
+    </w:lvl>
+  </w:abstractNum>
+  <w:abstractNum w:abstractNumId="4">
+    <w:nsid w:val="7EDE6015"/>
+    <w:multiLevelType w:val="hybridMultilevel"/>
+    <w:tmpl w:val="893C3D9A"/>
+    <w:lvl w:ilvl="0" w:tplc="04090001">
+      <w:start w:val="1"/>
+      <w:numFmt w:val="bullet"/>
+      <w:lvlText w:val=""/>
+      <w:lvlJc w:val="left"/>
+      <w:pPr>
+        <w:ind w:left="1440" w:hanging="360"/>
+      </w:pPr>
+      <w:rPr>
+        <w:rFonts w:ascii="Symbol" w:hAnsi="Symbol" w:hint="default"/>
+      </w:rPr>
+    </w:lvl>
+    <w:lvl w:ilvl="1" w:tplc="04090003" w:tentative="1">
       <w:start w:val="1"/>
       <w:numFmt w:val="bullet"/>
       <w:lvlText w:val="o"/>
@@ -23044,6 +23354,9 @@
   </w:num>
   <w:num w:numId="4">
     <w:abstractNumId w:val="0"/>
+  </w:num>
+  <w:num w:numId="5">
+    <w:abstractNumId w:val="4"/>
   </w:num>
 </w:numbering>
 </file>

</xml_diff>